<commit_message>
Explosions with an ungodly amount of code duplication
</commit_message>
<xml_diff>
--- a/README.docx
+++ b/README.docx
@@ -72,13 +72,7 @@
         <w:rPr>
           <w:rFonts w:ascii="Times New Roman" w:hAnsi="Times New Roman" w:cs="Times New Roman"/>
         </w:rPr>
-        <w:t xml:space="preserve"> </w:t>
-      </w:r>
-      <w:r>
-        <w:rPr>
-          <w:rFonts w:ascii="Times New Roman" w:hAnsi="Times New Roman" w:cs="Times New Roman"/>
-        </w:rPr>
-        <w:t>(</w:t>
+        <w:t xml:space="preserve"> (</w:t>
       </w:r>
       <w:proofErr w:type="spellStart"/>
       <w:r>
@@ -147,13 +141,7 @@
         <w:rPr>
           <w:rFonts w:ascii="Times New Roman" w:hAnsi="Times New Roman" w:cs="Times New Roman"/>
         </w:rPr>
-        <w:t xml:space="preserve">. </w:t>
-      </w:r>
-      <w:r>
-        <w:rPr>
-          <w:rFonts w:ascii="Times New Roman" w:hAnsi="Times New Roman" w:cs="Times New Roman"/>
-        </w:rPr>
-        <w:t xml:space="preserve">If there is a collision with a wall and the warning radius of the ship, the colour is set to red. Otherwise, </w:t>
+        <w:t xml:space="preserve">. If there is a collision with a wall and the warning radius of the ship, the colour is set to red. Otherwise, </w:t>
       </w:r>
       <w:r>
         <w:rPr>
@@ -524,17 +512,7 @@
           <w:szCs w:val="36"/>
         </w:rPr>
         <w:lastRenderedPageBreak/>
-        <w:t>SPACESHIP MODEL</w:t>
-      </w:r>
-      <w:r>
-        <w:rPr>
-          <w:rFonts w:ascii="Times New Roman" w:hAnsi="Times New Roman" w:cs="Times New Roman"/>
-          <w:b/>
-          <w:bCs/>
-          <w:sz w:val="28"/>
-          <w:szCs w:val="36"/>
-        </w:rPr>
-        <w:t>:</w:t>
+        <w:t>SPACESHIP MODEL:</w:t>
       </w:r>
     </w:p>
     <w:p>
@@ -1113,6 +1091,219 @@
           <w:sz w:val="16"/>
           <w:szCs w:val="20"/>
         </w:rPr>
+        <w:t xml:space="preserve"> Vector3D(</w:t>
+      </w:r>
+      <w:proofErr w:type="spellStart"/>
+      <w:r>
+        <w:rPr>
+          <w:rFonts w:ascii="Fira Code" w:hAnsi="Fira Code" w:cs="Times New Roman"/>
+          <w:sz w:val="16"/>
+          <w:szCs w:val="20"/>
+        </w:rPr>
+        <w:t>x,y,z</w:t>
+      </w:r>
+      <w:proofErr w:type="spellEnd"/>
+      <w:r>
+        <w:rPr>
+          <w:rFonts w:ascii="Fira Code" w:hAnsi="Fira Code" w:cs="Times New Roman"/>
+          <w:sz w:val="16"/>
+          <w:szCs w:val="20"/>
+        </w:rPr>
+        <w:t>)</w:t>
+      </w:r>
+      <w:r>
+        <w:rPr>
+          <w:rFonts w:ascii="Fira Code" w:hAnsi="Fira Code" w:cs="Times New Roman"/>
+          <w:sz w:val="16"/>
+          <w:szCs w:val="20"/>
+        </w:rPr>
+        <w:t xml:space="preserve"> | </w:t>
+      </w:r>
+      <w:r>
+        <w:rPr>
+          <w:rFonts w:ascii="Fira Code" w:hAnsi="Fira Code" w:cs="Times New Roman"/>
+          <w:sz w:val="16"/>
+          <w:szCs w:val="20"/>
+        </w:rPr>
+        <w:t xml:space="preserve">... </w:t>
+      </w:r>
+      <w:r>
+        <w:rPr>
+          <w:rFonts w:ascii="Fira Code" w:hAnsi="Fira Code" w:cs="Times New Roman"/>
+          <w:sz w:val="16"/>
+          <w:szCs w:val="20"/>
+        </w:rPr>
+        <w:t>|</w:t>
+      </w:r>
+      <w:r>
+        <w:rPr>
+          <w:rFonts w:ascii="Fira Code" w:hAnsi="Fira Code" w:cs="Times New Roman"/>
+          <w:sz w:val="16"/>
+          <w:szCs w:val="20"/>
+        </w:rPr>
+        <w:t xml:space="preserve"> Vector3D(</w:t>
+      </w:r>
+      <w:proofErr w:type="spellStart"/>
+      <w:r>
+        <w:rPr>
+          <w:rFonts w:ascii="Fira Code" w:hAnsi="Fira Code" w:cs="Times New Roman"/>
+          <w:sz w:val="16"/>
+          <w:szCs w:val="20"/>
+        </w:rPr>
+        <w:t>x,y,z</w:t>
+      </w:r>
+      <w:proofErr w:type="spellEnd"/>
+      <w:r>
+        <w:rPr>
+          <w:rFonts w:ascii="Fira Code" w:hAnsi="Fira Code" w:cs="Times New Roman"/>
+          <w:sz w:val="16"/>
+          <w:szCs w:val="20"/>
+        </w:rPr>
+        <w:t>) |</w:t>
+      </w:r>
+    </w:p>
+    <w:p>
+      <w:pPr>
+        <w:pStyle w:val="NoSpacing"/>
+        <w:spacing w:after="120"/>
+        <w:rPr>
+          <w:rFonts w:ascii="Fira Code" w:hAnsi="Fira Code" w:cs="Times New Roman"/>
+          <w:sz w:val="16"/>
+          <w:szCs w:val="20"/>
+        </w:rPr>
+      </w:pPr>
+      <w:r>
+        <w:rPr>
+          <w:rFonts w:ascii="Fira Code" w:hAnsi="Fira Code" w:cs="Times New Roman"/>
+          <w:sz w:val="16"/>
+          <w:szCs w:val="20"/>
+        </w:rPr>
+        <w:t xml:space="preserve">  +----------</w:t>
+      </w:r>
+      <w:r>
+        <w:rPr>
+          <w:rFonts w:ascii="Fira Code" w:hAnsi="Fira Code" w:cs="Times New Roman"/>
+          <w:sz w:val="16"/>
+          <w:szCs w:val="20"/>
+        </w:rPr>
+        <w:t>------</w:t>
+      </w:r>
+      <w:r>
+        <w:rPr>
+          <w:rFonts w:ascii="Fira Code" w:hAnsi="Fira Code" w:cs="Times New Roman"/>
+          <w:sz w:val="16"/>
+          <w:szCs w:val="20"/>
+        </w:rPr>
+        <w:t>-+-----------------+----------</w:t>
+      </w:r>
+      <w:r>
+        <w:rPr>
+          <w:rFonts w:ascii="Fira Code" w:hAnsi="Fira Code" w:cs="Times New Roman"/>
+          <w:sz w:val="16"/>
+          <w:szCs w:val="20"/>
+        </w:rPr>
+        <w:t>------</w:t>
+      </w:r>
+      <w:r>
+        <w:rPr>
+          <w:rFonts w:ascii="Fira Code" w:hAnsi="Fira Code" w:cs="Times New Roman"/>
+          <w:sz w:val="16"/>
+          <w:szCs w:val="20"/>
+        </w:rPr>
+        <w:t>-+     +-----------</w:t>
+      </w:r>
+      <w:r>
+        <w:rPr>
+          <w:rFonts w:ascii="Fira Code" w:hAnsi="Fira Code" w:cs="Times New Roman"/>
+          <w:sz w:val="16"/>
+          <w:szCs w:val="20"/>
+        </w:rPr>
+        <w:t>------</w:t>
+      </w:r>
+      <w:r>
+        <w:rPr>
+          <w:rFonts w:ascii="Fira Code" w:hAnsi="Fira Code" w:cs="Times New Roman"/>
+          <w:sz w:val="16"/>
+          <w:szCs w:val="20"/>
+        </w:rPr>
+        <w:t>+</w:t>
+      </w:r>
+    </w:p>
+    <w:p>
+      <w:pPr>
+        <w:pStyle w:val="NoSpacing"/>
+        <w:spacing w:after="120"/>
+        <w:rPr>
+          <w:rFonts w:ascii="Fira Code" w:hAnsi="Fira Code" w:cs="Times New Roman"/>
+          <w:sz w:val="16"/>
+          <w:szCs w:val="20"/>
+        </w:rPr>
+      </w:pPr>
+    </w:p>
+    <w:p>
+      <w:pPr>
+        <w:pStyle w:val="NoSpacing"/>
+        <w:spacing w:after="120"/>
+        <w:rPr>
+          <w:rFonts w:ascii="Fira Code" w:hAnsi="Fira Code" w:cs="Times New Roman"/>
+          <w:sz w:val="16"/>
+          <w:szCs w:val="20"/>
+        </w:rPr>
+      </w:pPr>
+      <w:r>
+        <w:rPr>
+          <w:rFonts w:ascii="Fira Code" w:hAnsi="Fira Code" w:cs="Times New Roman"/>
+          <w:sz w:val="16"/>
+          <w:szCs w:val="20"/>
+        </w:rPr>
+        <w:t>Ship::triangles</w:t>
+      </w:r>
+      <w:r>
+        <w:rPr>
+          <w:rFonts w:ascii="Fira Code" w:hAnsi="Fira Code" w:cs="Times New Roman"/>
+          <w:sz w:val="16"/>
+          <w:szCs w:val="20"/>
+        </w:rPr>
+        <w:t xml:space="preserve"> =&gt; Three arrays of size 3, holding the index of </w:t>
+      </w:r>
+      <w:r>
+        <w:rPr>
+          <w:rFonts w:ascii="Fira Code" w:hAnsi="Fira Code" w:cs="Times New Roman"/>
+          <w:sz w:val="16"/>
+          <w:szCs w:val="20"/>
+        </w:rPr>
+        <w:t xml:space="preserve">the VTNs which make up the face, and the material ID </w:t>
+      </w:r>
+      <w:r>
+        <w:rPr>
+          <w:rFonts w:ascii="Fira Code" w:hAnsi="Fira Code" w:cs="Times New Roman"/>
+          <w:sz w:val="16"/>
+          <w:szCs w:val="20"/>
+        </w:rPr>
+        <w:t xml:space="preserve">(m) </w:t>
+      </w:r>
+      <w:r>
+        <w:rPr>
+          <w:rFonts w:ascii="Fira Code" w:hAnsi="Fira Code" w:cs="Times New Roman"/>
+          <w:sz w:val="16"/>
+          <w:szCs w:val="20"/>
+        </w:rPr>
+        <w:t>that face uses</w:t>
+      </w:r>
+      <w:r>
+        <w:rPr>
+          <w:rFonts w:ascii="Fira Code" w:hAnsi="Fira Code" w:cs="Times New Roman"/>
+          <w:sz w:val="16"/>
+          <w:szCs w:val="20"/>
+        </w:rPr>
+        <w:t>.</w:t>
+      </w:r>
+      <w:r>
+        <w:rPr>
+          <w:rFonts w:ascii="Fira Code" w:hAnsi="Fira Code" w:cs="Times New Roman"/>
+          <w:sz w:val="16"/>
+          <w:szCs w:val="20"/>
+        </w:rPr>
         <w:t xml:space="preserve"> </w:t>
       </w:r>
       <w:r>
@@ -1121,25 +1312,235 @@
           <w:sz w:val="16"/>
           <w:szCs w:val="20"/>
         </w:rPr>
-        <w:t>Vector3D(</w:t>
-      </w:r>
-      <w:proofErr w:type="spellStart"/>
-      <w:r>
-        <w:rPr>
-          <w:rFonts w:ascii="Fira Code" w:hAnsi="Fira Code" w:cs="Times New Roman"/>
-          <w:sz w:val="16"/>
-          <w:szCs w:val="20"/>
-        </w:rPr>
-        <w:t>x,y,z</w:t>
-      </w:r>
-      <w:proofErr w:type="spellEnd"/>
-      <w:r>
-        <w:rPr>
-          <w:rFonts w:ascii="Fira Code" w:hAnsi="Fira Code" w:cs="Times New Roman"/>
-          <w:sz w:val="16"/>
-          <w:szCs w:val="20"/>
-        </w:rPr>
-        <w:t>)</w:t>
+        <w:t>For example, this is how the vertices of the first face are mapped</w:t>
+      </w:r>
+      <w:r>
+        <w:rPr>
+          <w:rFonts w:ascii="Fira Code" w:hAnsi="Fira Code" w:cs="Times New Roman"/>
+          <w:sz w:val="16"/>
+          <w:szCs w:val="20"/>
+        </w:rPr>
+        <w:t>:</w:t>
+      </w:r>
+    </w:p>
+    <w:p>
+      <w:pPr>
+        <w:pStyle w:val="NoSpacing"/>
+        <w:spacing w:after="120"/>
+        <w:rPr>
+          <w:rFonts w:ascii="Fira Code" w:hAnsi="Fira Code" w:cs="Times New Roman"/>
+          <w:sz w:val="16"/>
+          <w:szCs w:val="20"/>
+        </w:rPr>
+      </w:pPr>
+      <w:r>
+        <w:rPr>
+          <w:rFonts w:ascii="Fira Code" w:hAnsi="Fira Code" w:cs="Times New Roman"/>
+          <w:sz w:val="16"/>
+          <w:szCs w:val="20"/>
+        </w:rPr>
+        <w:t>For each of the ship’s triangles:</w:t>
+      </w:r>
+    </w:p>
+    <w:p>
+      <w:pPr>
+        <w:pStyle w:val="NoSpacing"/>
+        <w:spacing w:after="120"/>
+        <w:rPr>
+          <w:rFonts w:ascii="Fira Code" w:hAnsi="Fira Code" w:cs="Times New Roman"/>
+          <w:sz w:val="16"/>
+          <w:szCs w:val="20"/>
+        </w:rPr>
+      </w:pPr>
+      <w:r>
+        <w:rPr>
+          <w:rFonts w:ascii="Fira Code" w:hAnsi="Fira Code" w:cs="Times New Roman"/>
+          <w:sz w:val="16"/>
+          <w:szCs w:val="20"/>
+        </w:rPr>
+        <w:t xml:space="preserve">            t</w:t>
+      </w:r>
+      <w:r>
+        <w:rPr>
+          <w:rFonts w:ascii="Fira Code" w:hAnsi="Fira Code" w:cs="Times New Roman"/>
+          <w:sz w:val="16"/>
+          <w:szCs w:val="20"/>
+        </w:rPr>
+        <w:t xml:space="preserve">[0]        </w:t>
+      </w:r>
+      <w:r>
+        <w:rPr>
+          <w:rFonts w:ascii="Fira Code" w:hAnsi="Fira Code" w:cs="Times New Roman"/>
+          <w:sz w:val="16"/>
+          <w:szCs w:val="20"/>
+        </w:rPr>
+        <w:t xml:space="preserve">           t</w:t>
+      </w:r>
+      <w:r>
+        <w:rPr>
+          <w:rFonts w:ascii="Fira Code" w:hAnsi="Fira Code" w:cs="Times New Roman"/>
+          <w:sz w:val="16"/>
+          <w:szCs w:val="20"/>
+        </w:rPr>
+        <w:t xml:space="preserve">[1]        </w:t>
+      </w:r>
+      <w:r>
+        <w:rPr>
+          <w:rFonts w:ascii="Fira Code" w:hAnsi="Fira Code" w:cs="Times New Roman"/>
+          <w:sz w:val="16"/>
+          <w:szCs w:val="20"/>
+        </w:rPr>
+        <w:t xml:space="preserve">           t</w:t>
+      </w:r>
+      <w:r>
+        <w:rPr>
+          <w:rFonts w:ascii="Fira Code" w:hAnsi="Fira Code" w:cs="Times New Roman"/>
+          <w:sz w:val="16"/>
+          <w:szCs w:val="20"/>
+        </w:rPr>
+        <w:t xml:space="preserve">[2]        </w:t>
+      </w:r>
+      <w:r>
+        <w:rPr>
+          <w:rFonts w:ascii="Fira Code" w:hAnsi="Fira Code" w:cs="Times New Roman"/>
+          <w:sz w:val="16"/>
+          <w:szCs w:val="20"/>
+        </w:rPr>
+        <w:t xml:space="preserve">                t</w:t>
+      </w:r>
+      <w:r>
+        <w:rPr>
+          <w:rFonts w:ascii="Fira Code" w:hAnsi="Fira Code" w:cs="Times New Roman"/>
+          <w:sz w:val="16"/>
+          <w:szCs w:val="20"/>
+        </w:rPr>
+        <w:t>[n-1]</w:t>
+      </w:r>
+    </w:p>
+    <w:p>
+      <w:pPr>
+        <w:pStyle w:val="NoSpacing"/>
+        <w:spacing w:after="120"/>
+        <w:rPr>
+          <w:rFonts w:ascii="Fira Code" w:hAnsi="Fira Code" w:cs="Times New Roman"/>
+          <w:sz w:val="16"/>
+          <w:szCs w:val="20"/>
+        </w:rPr>
+      </w:pPr>
+      <w:r>
+        <w:rPr>
+          <w:rFonts w:ascii="Fira Code" w:hAnsi="Fira Code" w:cs="Times New Roman"/>
+          <w:sz w:val="16"/>
+          <w:szCs w:val="20"/>
+        </w:rPr>
+        <w:t xml:space="preserve">  +----------</w:t>
+      </w:r>
+      <w:r>
+        <w:rPr>
+          <w:rFonts w:ascii="Fira Code" w:hAnsi="Fira Code" w:cs="Times New Roman"/>
+          <w:sz w:val="16"/>
+          <w:szCs w:val="20"/>
+        </w:rPr>
+        <w:t>-----------</w:t>
+      </w:r>
+      <w:r>
+        <w:rPr>
+          <w:rFonts w:ascii="Fira Code" w:hAnsi="Fira Code" w:cs="Times New Roman"/>
+          <w:sz w:val="16"/>
+          <w:szCs w:val="20"/>
+        </w:rPr>
+        <w:t>-+----------</w:t>
+      </w:r>
+      <w:r>
+        <w:rPr>
+          <w:rFonts w:ascii="Fira Code" w:hAnsi="Fira Code" w:cs="Times New Roman"/>
+          <w:sz w:val="16"/>
+          <w:szCs w:val="20"/>
+        </w:rPr>
+        <w:t>-----------</w:t>
+      </w:r>
+      <w:r>
+        <w:rPr>
+          <w:rFonts w:ascii="Fira Code" w:hAnsi="Fira Code" w:cs="Times New Roman"/>
+          <w:sz w:val="16"/>
+          <w:szCs w:val="20"/>
+        </w:rPr>
+        <w:t>-+----------</w:t>
+      </w:r>
+      <w:r>
+        <w:rPr>
+          <w:rFonts w:ascii="Fira Code" w:hAnsi="Fira Code" w:cs="Times New Roman"/>
+          <w:sz w:val="16"/>
+          <w:szCs w:val="20"/>
+        </w:rPr>
+        <w:t>-----------</w:t>
+      </w:r>
+      <w:r>
+        <w:rPr>
+          <w:rFonts w:ascii="Fira Code" w:hAnsi="Fira Code" w:cs="Times New Roman"/>
+          <w:sz w:val="16"/>
+          <w:szCs w:val="20"/>
+        </w:rPr>
+        <w:t>-+</w:t>
+      </w:r>
+      <w:r>
+        <w:rPr>
+          <w:rFonts w:ascii="Fira Code" w:hAnsi="Fira Code" w:cs="Times New Roman"/>
+          <w:sz w:val="16"/>
+          <w:szCs w:val="20"/>
+        </w:rPr>
+        <w:t xml:space="preserve">     </w:t>
+      </w:r>
+      <w:r>
+        <w:rPr>
+          <w:rFonts w:ascii="Fira Code" w:hAnsi="Fira Code" w:cs="Times New Roman"/>
+          <w:sz w:val="16"/>
+          <w:szCs w:val="20"/>
+        </w:rPr>
+        <w:t>+----------</w:t>
+      </w:r>
+      <w:r>
+        <w:rPr>
+          <w:rFonts w:ascii="Fira Code" w:hAnsi="Fira Code" w:cs="Times New Roman"/>
+          <w:sz w:val="16"/>
+          <w:szCs w:val="20"/>
+        </w:rPr>
+        <w:t>-----------</w:t>
+      </w:r>
+      <w:r>
+        <w:rPr>
+          <w:rFonts w:ascii="Fira Code" w:hAnsi="Fira Code" w:cs="Times New Roman"/>
+          <w:sz w:val="16"/>
+          <w:szCs w:val="20"/>
+        </w:rPr>
+        <w:t>-+</w:t>
+      </w:r>
+    </w:p>
+    <w:p>
+      <w:pPr>
+        <w:pStyle w:val="NoSpacing"/>
+        <w:spacing w:after="120"/>
+        <w:rPr>
+          <w:rFonts w:ascii="Fira Code" w:hAnsi="Fira Code" w:cs="Times New Roman"/>
+          <w:sz w:val="16"/>
+          <w:szCs w:val="20"/>
+        </w:rPr>
+      </w:pPr>
+      <w:r>
+        <w:rPr>
+          <w:rFonts w:ascii="Fira Code" w:hAnsi="Fira Code" w:cs="Times New Roman"/>
+          <w:sz w:val="16"/>
+          <w:szCs w:val="20"/>
+        </w:rPr>
+        <w:t xml:space="preserve">  | </w:t>
+      </w:r>
+      <w:r>
+        <w:rPr>
+          <w:rFonts w:ascii="Fira Code" w:hAnsi="Fira Code" w:cs="Times New Roman"/>
+          <w:sz w:val="16"/>
+          <w:szCs w:val="20"/>
+        </w:rPr>
+        <w:t>Triangle(v, t, n, m)</w:t>
       </w:r>
       <w:r>
         <w:rPr>
@@ -1155,7 +1556,417 @@
           <w:sz w:val="16"/>
           <w:szCs w:val="20"/>
         </w:rPr>
-        <w:t xml:space="preserve">... </w:t>
+        <w:t>Triangle(v, t, n, m)</w:t>
+      </w:r>
+      <w:r>
+        <w:rPr>
+          <w:rFonts w:ascii="Fira Code" w:hAnsi="Fira Code" w:cs="Times New Roman"/>
+          <w:sz w:val="16"/>
+          <w:szCs w:val="20"/>
+        </w:rPr>
+        <w:t xml:space="preserve"> </w:t>
+      </w:r>
+      <w:r>
+        <w:rPr>
+          <w:rFonts w:ascii="Fira Code" w:hAnsi="Fira Code" w:cs="Times New Roman"/>
+          <w:sz w:val="16"/>
+          <w:szCs w:val="20"/>
+        </w:rPr>
+        <w:t xml:space="preserve">| </w:t>
+      </w:r>
+      <w:r>
+        <w:rPr>
+          <w:rFonts w:ascii="Fira Code" w:hAnsi="Fira Code" w:cs="Times New Roman"/>
+          <w:sz w:val="16"/>
+          <w:szCs w:val="20"/>
+        </w:rPr>
+        <w:t>Triangle(v, t, n, m) | ... | Triangle(v, t, n, m) |</w:t>
+      </w:r>
+    </w:p>
+    <w:p>
+      <w:pPr>
+        <w:pStyle w:val="NoSpacing"/>
+        <w:spacing w:after="120"/>
+        <w:rPr>
+          <w:rFonts w:ascii="Fira Code" w:hAnsi="Fira Code" w:cs="Times New Roman"/>
+          <w:sz w:val="16"/>
+          <w:szCs w:val="20"/>
+        </w:rPr>
+      </w:pPr>
+      <w:r>
+        <w:rPr>
+          <w:rFonts w:ascii="Fira Code" w:hAnsi="Fira Code" w:cs="Times New Roman"/>
+          <w:sz w:val="16"/>
+          <w:szCs w:val="20"/>
+        </w:rPr>
+        <w:t xml:space="preserve">  +----------</w:t>
+      </w:r>
+      <w:r>
+        <w:rPr>
+          <w:rFonts w:ascii="Fira Code" w:hAnsi="Fira Code" w:cs="Times New Roman"/>
+          <w:sz w:val="16"/>
+          <w:szCs w:val="20"/>
+        </w:rPr>
+        <w:t>------</w:t>
+      </w:r>
+      <w:r>
+        <w:rPr>
+          <w:rFonts w:ascii="Fira Code" w:hAnsi="Fira Code" w:cs="Times New Roman"/>
+          <w:sz w:val="16"/>
+          <w:szCs w:val="20"/>
+        </w:rPr>
+        <w:t>-</w:t>
+      </w:r>
+      <w:r>
+        <w:rPr>
+          <w:rFonts w:ascii="Fira Code" w:hAnsi="Fira Code" w:cs="Times New Roman"/>
+          <w:sz w:val="16"/>
+          <w:szCs w:val="20"/>
+        </w:rPr>
+        <w:t>-----</w:t>
+      </w:r>
+      <w:r>
+        <w:rPr>
+          <w:rFonts w:ascii="Fira Code" w:hAnsi="Fira Code" w:cs="Times New Roman"/>
+          <w:sz w:val="16"/>
+          <w:szCs w:val="20"/>
+        </w:rPr>
+        <w:t>+----------</w:t>
+      </w:r>
+      <w:r>
+        <w:rPr>
+          <w:rFonts w:ascii="Fira Code" w:hAnsi="Fira Code" w:cs="Times New Roman"/>
+          <w:sz w:val="16"/>
+          <w:szCs w:val="20"/>
+        </w:rPr>
+        <w:t>-----------</w:t>
+      </w:r>
+      <w:r>
+        <w:rPr>
+          <w:rFonts w:ascii="Fira Code" w:hAnsi="Fira Code" w:cs="Times New Roman"/>
+          <w:sz w:val="16"/>
+          <w:szCs w:val="20"/>
+        </w:rPr>
+        <w:t>-+----------</w:t>
+      </w:r>
+      <w:r>
+        <w:rPr>
+          <w:rFonts w:ascii="Fira Code" w:hAnsi="Fira Code" w:cs="Times New Roman"/>
+          <w:sz w:val="16"/>
+          <w:szCs w:val="20"/>
+        </w:rPr>
+        <w:t>-----------</w:t>
+      </w:r>
+      <w:r>
+        <w:rPr>
+          <w:rFonts w:ascii="Fira Code" w:hAnsi="Fira Code" w:cs="Times New Roman"/>
+          <w:sz w:val="16"/>
+          <w:szCs w:val="20"/>
+        </w:rPr>
+        <w:t>-+</w:t>
+      </w:r>
+      <w:r>
+        <w:rPr>
+          <w:rFonts w:ascii="Fira Code" w:hAnsi="Fira Code" w:cs="Times New Roman"/>
+          <w:sz w:val="16"/>
+          <w:szCs w:val="20"/>
+        </w:rPr>
+        <w:t xml:space="preserve">     </w:t>
+      </w:r>
+      <w:r>
+        <w:rPr>
+          <w:rFonts w:ascii="Fira Code" w:hAnsi="Fira Code" w:cs="Times New Roman"/>
+          <w:sz w:val="16"/>
+          <w:szCs w:val="20"/>
+        </w:rPr>
+        <w:t>+----------</w:t>
+      </w:r>
+      <w:r>
+        <w:rPr>
+          <w:rFonts w:ascii="Fira Code" w:hAnsi="Fira Code" w:cs="Times New Roman"/>
+          <w:sz w:val="16"/>
+          <w:szCs w:val="20"/>
+        </w:rPr>
+        <w:t>-----------</w:t>
+      </w:r>
+      <w:r>
+        <w:rPr>
+          <w:rFonts w:ascii="Fira Code" w:hAnsi="Fira Code" w:cs="Times New Roman"/>
+          <w:sz w:val="16"/>
+          <w:szCs w:val="20"/>
+        </w:rPr>
+        <w:t>-+</w:t>
+      </w:r>
+    </w:p>
+    <w:p>
+      <w:pPr>
+        <w:pStyle w:val="NoSpacing"/>
+        <w:spacing w:after="120"/>
+        <w:rPr>
+          <w:rFonts w:ascii="Fira Code" w:hAnsi="Fira Code" w:cs="Times New Roman"/>
+          <w:sz w:val="16"/>
+          <w:szCs w:val="20"/>
+        </w:rPr>
+      </w:pPr>
+      <w:r>
+        <w:rPr>
+          <w:rFonts w:ascii="Fira Code" w:hAnsi="Fira Code" w:cs="Times New Roman"/>
+          <w:sz w:val="16"/>
+          <w:szCs w:val="20"/>
+        </w:rPr>
+        <w:t xml:space="preserve">      |</w:t>
+      </w:r>
+    </w:p>
+    <w:p>
+      <w:pPr>
+        <w:pStyle w:val="NoSpacing"/>
+        <w:spacing w:after="120"/>
+        <w:rPr>
+          <w:rFonts w:ascii="Fira Code" w:hAnsi="Fira Code" w:cs="Times New Roman"/>
+          <w:sz w:val="16"/>
+          <w:szCs w:val="20"/>
+        </w:rPr>
+      </w:pPr>
+      <w:r>
+        <w:rPr>
+          <w:rFonts w:ascii="Fira Code" w:hAnsi="Fira Code" w:cs="Times New Roman"/>
+          <w:sz w:val="16"/>
+          <w:szCs w:val="20"/>
+        </w:rPr>
+        <w:t xml:space="preserve">     </w:t>
+      </w:r>
+      <w:r>
+        <w:rPr>
+          <w:rFonts w:ascii="Fira Code" w:hAnsi="Fira Code" w:cs="Times New Roman"/>
+          <w:sz w:val="16"/>
+          <w:szCs w:val="20"/>
+        </w:rPr>
+        <w:t xml:space="preserve"> </w:t>
+      </w:r>
+      <w:r>
+        <w:rPr>
+          <w:rFonts w:ascii="Fira Code" w:hAnsi="Fira Code" w:cs="Times New Roman"/>
+          <w:sz w:val="16"/>
+          <w:szCs w:val="20"/>
+        </w:rPr>
+        <w:t>|/</w:t>
+      </w:r>
+    </w:p>
+    <w:p>
+      <w:pPr>
+        <w:pStyle w:val="NoSpacing"/>
+        <w:spacing w:after="120"/>
+        <w:rPr>
+          <w:rFonts w:ascii="Fira Code" w:hAnsi="Fira Code" w:cs="Times New Roman"/>
+          <w:sz w:val="16"/>
+          <w:szCs w:val="20"/>
+        </w:rPr>
+      </w:pPr>
+      <w:r>
+        <w:rPr>
+          <w:rFonts w:ascii="Fira Code" w:hAnsi="Fira Code" w:cs="Times New Roman"/>
+          <w:sz w:val="16"/>
+          <w:szCs w:val="20"/>
+        </w:rPr>
+        <w:t xml:space="preserve">   </w:t>
+      </w:r>
+      <w:r>
+        <w:rPr>
+          <w:rFonts w:ascii="Fira Code" w:hAnsi="Fira Code" w:cs="Times New Roman"/>
+          <w:sz w:val="16"/>
+          <w:szCs w:val="20"/>
+        </w:rPr>
+        <w:t xml:space="preserve"> t</w:t>
+      </w:r>
+      <w:r>
+        <w:rPr>
+          <w:rFonts w:ascii="Fira Code" w:hAnsi="Fira Code" w:cs="Times New Roman"/>
+          <w:sz w:val="16"/>
+          <w:szCs w:val="20"/>
+        </w:rPr>
+        <w:t>[0]</w:t>
+      </w:r>
+      <w:r>
+        <w:rPr>
+          <w:rFonts w:ascii="Fira Code" w:hAnsi="Fira Code" w:cs="Times New Roman"/>
+          <w:sz w:val="16"/>
+          <w:szCs w:val="20"/>
+        </w:rPr>
+        <w:t>.vertices[0]   t</w:t>
+      </w:r>
+      <w:r>
+        <w:rPr>
+          <w:rFonts w:ascii="Fira Code" w:hAnsi="Fira Code" w:cs="Times New Roman"/>
+          <w:sz w:val="16"/>
+          <w:szCs w:val="20"/>
+        </w:rPr>
+        <w:t>[0]</w:t>
+      </w:r>
+      <w:r>
+        <w:rPr>
+          <w:rFonts w:ascii="Fira Code" w:hAnsi="Fira Code" w:cs="Times New Roman"/>
+          <w:sz w:val="16"/>
+          <w:szCs w:val="20"/>
+        </w:rPr>
+        <w:t>.vertices[1]   t</w:t>
+      </w:r>
+      <w:r>
+        <w:rPr>
+          <w:rFonts w:ascii="Fira Code" w:hAnsi="Fira Code" w:cs="Times New Roman"/>
+          <w:sz w:val="16"/>
+          <w:szCs w:val="20"/>
+        </w:rPr>
+        <w:t>[0]</w:t>
+      </w:r>
+      <w:r>
+        <w:rPr>
+          <w:rFonts w:ascii="Fira Code" w:hAnsi="Fira Code" w:cs="Times New Roman"/>
+          <w:sz w:val="16"/>
+          <w:szCs w:val="20"/>
+        </w:rPr>
+        <w:t>.vertices[2]</w:t>
+      </w:r>
+    </w:p>
+    <w:p>
+      <w:pPr>
+        <w:pStyle w:val="NoSpacing"/>
+        <w:spacing w:after="120"/>
+        <w:rPr>
+          <w:rFonts w:ascii="Fira Code" w:hAnsi="Fira Code" w:cs="Times New Roman"/>
+          <w:sz w:val="16"/>
+          <w:szCs w:val="20"/>
+        </w:rPr>
+      </w:pPr>
+      <w:r>
+        <w:rPr>
+          <w:rFonts w:ascii="Fira Code" w:hAnsi="Fira Code" w:cs="Times New Roman"/>
+          <w:sz w:val="16"/>
+          <w:szCs w:val="20"/>
+        </w:rPr>
+        <w:t xml:space="preserve">  +----------</w:t>
+      </w:r>
+      <w:r>
+        <w:rPr>
+          <w:rFonts w:ascii="Fira Code" w:hAnsi="Fira Code" w:cs="Times New Roman"/>
+          <w:sz w:val="16"/>
+          <w:szCs w:val="20"/>
+        </w:rPr>
+        <w:t>-</w:t>
+      </w:r>
+      <w:r>
+        <w:rPr>
+          <w:rFonts w:ascii="Fira Code" w:hAnsi="Fira Code" w:cs="Times New Roman"/>
+          <w:sz w:val="16"/>
+          <w:szCs w:val="20"/>
+        </w:rPr>
+        <w:t>-</w:t>
+      </w:r>
+      <w:r>
+        <w:rPr>
+          <w:rFonts w:ascii="Fira Code" w:hAnsi="Fira Code" w:cs="Times New Roman"/>
+          <w:sz w:val="16"/>
+          <w:szCs w:val="20"/>
+        </w:rPr>
+        <w:t>-----</w:t>
+      </w:r>
+      <w:r>
+        <w:rPr>
+          <w:rFonts w:ascii="Fira Code" w:hAnsi="Fira Code" w:cs="Times New Roman"/>
+          <w:sz w:val="16"/>
+          <w:szCs w:val="20"/>
+        </w:rPr>
+        <w:t>-+--------</w:t>
+      </w:r>
+      <w:r>
+        <w:rPr>
+          <w:rFonts w:ascii="Fira Code" w:hAnsi="Fira Code" w:cs="Times New Roman"/>
+          <w:sz w:val="16"/>
+          <w:szCs w:val="20"/>
+        </w:rPr>
+        <w:t>-</w:t>
+      </w:r>
+      <w:r>
+        <w:rPr>
+          <w:rFonts w:ascii="Fira Code" w:hAnsi="Fira Code" w:cs="Times New Roman"/>
+          <w:sz w:val="16"/>
+          <w:szCs w:val="20"/>
+        </w:rPr>
+        <w:t>---------+-----</w:t>
+      </w:r>
+      <w:r>
+        <w:rPr>
+          <w:rFonts w:ascii="Fira Code" w:hAnsi="Fira Code" w:cs="Times New Roman"/>
+          <w:sz w:val="16"/>
+          <w:szCs w:val="20"/>
+        </w:rPr>
+        <w:t>------</w:t>
+      </w:r>
+      <w:r>
+        <w:rPr>
+          <w:rFonts w:ascii="Fira Code" w:hAnsi="Fira Code" w:cs="Times New Roman"/>
+          <w:sz w:val="16"/>
+          <w:szCs w:val="20"/>
+        </w:rPr>
+        <w:t>-----</w:t>
+      </w:r>
+      <w:r>
+        <w:rPr>
+          <w:rFonts w:ascii="Fira Code" w:hAnsi="Fira Code" w:cs="Times New Roman"/>
+          <w:sz w:val="16"/>
+          <w:szCs w:val="20"/>
+        </w:rPr>
+        <w:t>--</w:t>
+      </w:r>
+      <w:r>
+        <w:rPr>
+          <w:rFonts w:ascii="Fira Code" w:hAnsi="Fira Code" w:cs="Times New Roman"/>
+          <w:sz w:val="16"/>
+          <w:szCs w:val="20"/>
+        </w:rPr>
+        <w:t>+</w:t>
+      </w:r>
+    </w:p>
+    <w:p>
+      <w:pPr>
+        <w:pStyle w:val="NoSpacing"/>
+        <w:spacing w:after="120"/>
+        <w:rPr>
+          <w:rFonts w:ascii="Fira Code" w:hAnsi="Fira Code" w:cs="Times New Roman"/>
+          <w:sz w:val="16"/>
+          <w:szCs w:val="20"/>
+        </w:rPr>
+      </w:pPr>
+      <w:r>
+        <w:rPr>
+          <w:rFonts w:ascii="Fira Code" w:hAnsi="Fira Code" w:cs="Times New Roman"/>
+          <w:sz w:val="16"/>
+          <w:szCs w:val="20"/>
+        </w:rPr>
+        <w:t xml:space="preserve">  | </w:t>
+      </w:r>
+      <w:r>
+        <w:rPr>
+          <w:rFonts w:ascii="Fira Code" w:hAnsi="Fira Code" w:cs="Times New Roman"/>
+          <w:sz w:val="16"/>
+          <w:szCs w:val="20"/>
+        </w:rPr>
+        <w:t xml:space="preserve">      342</w:t>
+      </w:r>
+      <w:r>
+        <w:rPr>
+          <w:rFonts w:ascii="Fira Code" w:hAnsi="Fira Code" w:cs="Times New Roman"/>
+          <w:sz w:val="16"/>
+          <w:szCs w:val="20"/>
+        </w:rPr>
+        <w:t xml:space="preserve"> </w:t>
+      </w:r>
+      <w:r>
+        <w:rPr>
+          <w:rFonts w:ascii="Fira Code" w:hAnsi="Fira Code" w:cs="Times New Roman"/>
+          <w:sz w:val="16"/>
+          <w:szCs w:val="20"/>
+        </w:rPr>
+        <w:t xml:space="preserve">       </w:t>
       </w:r>
       <w:r>
         <w:rPr>
@@ -1179,170 +1990,7 @@
           <w:sz w:val="16"/>
           <w:szCs w:val="20"/>
         </w:rPr>
-        <w:t>Vector3D(</w:t>
-      </w:r>
-      <w:proofErr w:type="spellStart"/>
-      <w:r>
-        <w:rPr>
-          <w:rFonts w:ascii="Fira Code" w:hAnsi="Fira Code" w:cs="Times New Roman"/>
-          <w:sz w:val="16"/>
-          <w:szCs w:val="20"/>
-        </w:rPr>
-        <w:t>x,y,z</w:t>
-      </w:r>
-      <w:proofErr w:type="spellEnd"/>
-      <w:r>
-        <w:rPr>
-          <w:rFonts w:ascii="Fira Code" w:hAnsi="Fira Code" w:cs="Times New Roman"/>
-          <w:sz w:val="16"/>
-          <w:szCs w:val="20"/>
-        </w:rPr>
-        <w:t>)</w:t>
-      </w:r>
-      <w:r>
-        <w:rPr>
-          <w:rFonts w:ascii="Fira Code" w:hAnsi="Fira Code" w:cs="Times New Roman"/>
-          <w:sz w:val="16"/>
-          <w:szCs w:val="20"/>
-        </w:rPr>
-        <w:t xml:space="preserve"> |</w:t>
-      </w:r>
-    </w:p>
-    <w:p>
-      <w:pPr>
-        <w:pStyle w:val="NoSpacing"/>
-        <w:spacing w:after="120"/>
-        <w:rPr>
-          <w:rFonts w:ascii="Fira Code" w:hAnsi="Fira Code" w:cs="Times New Roman"/>
-          <w:sz w:val="16"/>
-          <w:szCs w:val="20"/>
-        </w:rPr>
-      </w:pPr>
-      <w:r>
-        <w:rPr>
-          <w:rFonts w:ascii="Fira Code" w:hAnsi="Fira Code" w:cs="Times New Roman"/>
-          <w:sz w:val="16"/>
-          <w:szCs w:val="20"/>
-        </w:rPr>
-        <w:t xml:space="preserve">  +----------</w:t>
-      </w:r>
-      <w:r>
-        <w:rPr>
-          <w:rFonts w:ascii="Fira Code" w:hAnsi="Fira Code" w:cs="Times New Roman"/>
-          <w:sz w:val="16"/>
-          <w:szCs w:val="20"/>
-        </w:rPr>
-        <w:t>------</w:t>
-      </w:r>
-      <w:r>
-        <w:rPr>
-          <w:rFonts w:ascii="Fira Code" w:hAnsi="Fira Code" w:cs="Times New Roman"/>
-          <w:sz w:val="16"/>
-          <w:szCs w:val="20"/>
-        </w:rPr>
-        <w:t>-+-----------------+----------</w:t>
-      </w:r>
-      <w:r>
-        <w:rPr>
-          <w:rFonts w:ascii="Fira Code" w:hAnsi="Fira Code" w:cs="Times New Roman"/>
-          <w:sz w:val="16"/>
-          <w:szCs w:val="20"/>
-        </w:rPr>
-        <w:t>------</w:t>
-      </w:r>
-      <w:r>
-        <w:rPr>
-          <w:rFonts w:ascii="Fira Code" w:hAnsi="Fira Code" w:cs="Times New Roman"/>
-          <w:sz w:val="16"/>
-          <w:szCs w:val="20"/>
-        </w:rPr>
-        <w:t>-+     +-----------</w:t>
-      </w:r>
-      <w:r>
-        <w:rPr>
-          <w:rFonts w:ascii="Fira Code" w:hAnsi="Fira Code" w:cs="Times New Roman"/>
-          <w:sz w:val="16"/>
-          <w:szCs w:val="20"/>
-        </w:rPr>
-        <w:t>------</w:t>
-      </w:r>
-      <w:r>
-        <w:rPr>
-          <w:rFonts w:ascii="Fira Code" w:hAnsi="Fira Code" w:cs="Times New Roman"/>
-          <w:sz w:val="16"/>
-          <w:szCs w:val="20"/>
-        </w:rPr>
-        <w:t>+</w:t>
-      </w:r>
-    </w:p>
-    <w:p>
-      <w:pPr>
-        <w:pStyle w:val="NoSpacing"/>
-        <w:spacing w:after="120"/>
-        <w:rPr>
-          <w:rFonts w:ascii="Fira Code" w:hAnsi="Fira Code" w:cs="Times New Roman"/>
-          <w:sz w:val="16"/>
-          <w:szCs w:val="20"/>
-        </w:rPr>
-      </w:pPr>
-    </w:p>
-    <w:p>
-      <w:pPr>
-        <w:pStyle w:val="NoSpacing"/>
-        <w:spacing w:after="120"/>
-        <w:rPr>
-          <w:rFonts w:ascii="Fira Code" w:hAnsi="Fira Code" w:cs="Times New Roman"/>
-          <w:sz w:val="16"/>
-          <w:szCs w:val="20"/>
-        </w:rPr>
-      </w:pPr>
-      <w:r>
-        <w:rPr>
-          <w:rFonts w:ascii="Fira Code" w:hAnsi="Fira Code" w:cs="Times New Roman"/>
-          <w:sz w:val="16"/>
-          <w:szCs w:val="20"/>
-        </w:rPr>
-        <w:t>Ship::triangles</w:t>
-      </w:r>
-      <w:r>
-        <w:rPr>
-          <w:rFonts w:ascii="Fira Code" w:hAnsi="Fira Code" w:cs="Times New Roman"/>
-          <w:sz w:val="16"/>
-          <w:szCs w:val="20"/>
-        </w:rPr>
-        <w:t xml:space="preserve"> =&gt; Three arrays of size 3, holding the index of </w:t>
-      </w:r>
-      <w:r>
-        <w:rPr>
-          <w:rFonts w:ascii="Fira Code" w:hAnsi="Fira Code" w:cs="Times New Roman"/>
-          <w:sz w:val="16"/>
-          <w:szCs w:val="20"/>
-        </w:rPr>
-        <w:t xml:space="preserve">the VTNs which make up the face, and the material ID </w:t>
-      </w:r>
-      <w:r>
-        <w:rPr>
-          <w:rFonts w:ascii="Fira Code" w:hAnsi="Fira Code" w:cs="Times New Roman"/>
-          <w:sz w:val="16"/>
-          <w:szCs w:val="20"/>
-        </w:rPr>
-        <w:t xml:space="preserve">(m) </w:t>
-      </w:r>
-      <w:r>
-        <w:rPr>
-          <w:rFonts w:ascii="Fira Code" w:hAnsi="Fira Code" w:cs="Times New Roman"/>
-          <w:sz w:val="16"/>
-          <w:szCs w:val="20"/>
-        </w:rPr>
-        <w:t>that face uses</w:t>
-      </w:r>
-      <w:r>
-        <w:rPr>
-          <w:rFonts w:ascii="Fira Code" w:hAnsi="Fira Code" w:cs="Times New Roman"/>
-          <w:sz w:val="16"/>
-          <w:szCs w:val="20"/>
-        </w:rPr>
-        <w:t>.</w:t>
+        <w:t xml:space="preserve">      138</w:t>
       </w:r>
       <w:r>
         <w:rPr>
@@ -1358,275 +2006,15 @@
           <w:sz w:val="16"/>
           <w:szCs w:val="20"/>
         </w:rPr>
-        <w:t>For example, this is how the vertices of the first face are mapped</w:t>
-      </w:r>
-      <w:r>
-        <w:rPr>
-          <w:rFonts w:ascii="Fira Code" w:hAnsi="Fira Code" w:cs="Times New Roman"/>
-          <w:sz w:val="16"/>
-          <w:szCs w:val="20"/>
-        </w:rPr>
-        <w:t>:</w:t>
-      </w:r>
-    </w:p>
-    <w:p>
-      <w:pPr>
-        <w:pStyle w:val="NoSpacing"/>
-        <w:spacing w:after="120"/>
-        <w:rPr>
-          <w:rFonts w:ascii="Fira Code" w:hAnsi="Fira Code" w:cs="Times New Roman"/>
-          <w:sz w:val="16"/>
-          <w:szCs w:val="20"/>
-        </w:rPr>
-      </w:pPr>
-      <w:r>
-        <w:rPr>
-          <w:rFonts w:ascii="Fira Code" w:hAnsi="Fira Code" w:cs="Times New Roman"/>
-          <w:sz w:val="16"/>
-          <w:szCs w:val="20"/>
-        </w:rPr>
-        <w:t>For each of the ship’s triangles:</w:t>
-      </w:r>
-    </w:p>
-    <w:p>
-      <w:pPr>
-        <w:pStyle w:val="NoSpacing"/>
-        <w:spacing w:after="120"/>
-        <w:rPr>
-          <w:rFonts w:ascii="Fira Code" w:hAnsi="Fira Code" w:cs="Times New Roman"/>
-          <w:sz w:val="16"/>
-          <w:szCs w:val="20"/>
-        </w:rPr>
-      </w:pPr>
-      <w:r>
-        <w:rPr>
-          <w:rFonts w:ascii="Fira Code" w:hAnsi="Fira Code" w:cs="Times New Roman"/>
-          <w:sz w:val="16"/>
-          <w:szCs w:val="20"/>
-        </w:rPr>
-        <w:t xml:space="preserve">            t</w:t>
-      </w:r>
-      <w:r>
-        <w:rPr>
-          <w:rFonts w:ascii="Fira Code" w:hAnsi="Fira Code" w:cs="Times New Roman"/>
-          <w:sz w:val="16"/>
-          <w:szCs w:val="20"/>
-        </w:rPr>
-        <w:t xml:space="preserve">[0]        </w:t>
-      </w:r>
-      <w:r>
-        <w:rPr>
-          <w:rFonts w:ascii="Fira Code" w:hAnsi="Fira Code" w:cs="Times New Roman"/>
-          <w:sz w:val="16"/>
-          <w:szCs w:val="20"/>
-        </w:rPr>
-        <w:t xml:space="preserve">      </w:t>
-      </w:r>
-      <w:r>
-        <w:rPr>
-          <w:rFonts w:ascii="Fira Code" w:hAnsi="Fira Code" w:cs="Times New Roman"/>
-          <w:sz w:val="16"/>
-          <w:szCs w:val="20"/>
-        </w:rPr>
-        <w:t xml:space="preserve">     t</w:t>
-      </w:r>
-      <w:r>
-        <w:rPr>
-          <w:rFonts w:ascii="Fira Code" w:hAnsi="Fira Code" w:cs="Times New Roman"/>
-          <w:sz w:val="16"/>
-          <w:szCs w:val="20"/>
-        </w:rPr>
-        <w:t xml:space="preserve">[1]        </w:t>
-      </w:r>
-      <w:r>
-        <w:rPr>
-          <w:rFonts w:ascii="Fira Code" w:hAnsi="Fira Code" w:cs="Times New Roman"/>
-          <w:sz w:val="16"/>
-          <w:szCs w:val="20"/>
-        </w:rPr>
-        <w:t xml:space="preserve">      </w:t>
-      </w:r>
-      <w:r>
-        <w:rPr>
-          <w:rFonts w:ascii="Fira Code" w:hAnsi="Fira Code" w:cs="Times New Roman"/>
-          <w:sz w:val="16"/>
-          <w:szCs w:val="20"/>
-        </w:rPr>
-        <w:t xml:space="preserve">     t</w:t>
-      </w:r>
-      <w:r>
-        <w:rPr>
-          <w:rFonts w:ascii="Fira Code" w:hAnsi="Fira Code" w:cs="Times New Roman"/>
-          <w:sz w:val="16"/>
-          <w:szCs w:val="20"/>
-        </w:rPr>
-        <w:t xml:space="preserve">[2]        </w:t>
-      </w:r>
-      <w:r>
-        <w:rPr>
-          <w:rFonts w:ascii="Fira Code" w:hAnsi="Fira Code" w:cs="Times New Roman"/>
-          <w:sz w:val="16"/>
-          <w:szCs w:val="20"/>
-        </w:rPr>
-        <w:t xml:space="preserve">           </w:t>
-      </w:r>
-      <w:r>
-        <w:rPr>
-          <w:rFonts w:ascii="Fira Code" w:hAnsi="Fira Code" w:cs="Times New Roman"/>
-          <w:sz w:val="16"/>
-          <w:szCs w:val="20"/>
-        </w:rPr>
-        <w:t xml:space="preserve">     t</w:t>
-      </w:r>
-      <w:r>
-        <w:rPr>
-          <w:rFonts w:ascii="Fira Code" w:hAnsi="Fira Code" w:cs="Times New Roman"/>
-          <w:sz w:val="16"/>
-          <w:szCs w:val="20"/>
-        </w:rPr>
-        <w:t>[n-1]</w:t>
-      </w:r>
-    </w:p>
-    <w:p>
-      <w:pPr>
-        <w:pStyle w:val="NoSpacing"/>
-        <w:spacing w:after="120"/>
-        <w:rPr>
-          <w:rFonts w:ascii="Fira Code" w:hAnsi="Fira Code" w:cs="Times New Roman"/>
-          <w:sz w:val="16"/>
-          <w:szCs w:val="20"/>
-        </w:rPr>
-      </w:pPr>
-      <w:r>
-        <w:rPr>
-          <w:rFonts w:ascii="Fira Code" w:hAnsi="Fira Code" w:cs="Times New Roman"/>
-          <w:sz w:val="16"/>
-          <w:szCs w:val="20"/>
-        </w:rPr>
-        <w:t xml:space="preserve">  +----------</w:t>
-      </w:r>
-      <w:r>
-        <w:rPr>
-          <w:rFonts w:ascii="Fira Code" w:hAnsi="Fira Code" w:cs="Times New Roman"/>
-          <w:sz w:val="16"/>
-          <w:szCs w:val="20"/>
-        </w:rPr>
-        <w:t>-----------</w:t>
-      </w:r>
-      <w:r>
-        <w:rPr>
-          <w:rFonts w:ascii="Fira Code" w:hAnsi="Fira Code" w:cs="Times New Roman"/>
-          <w:sz w:val="16"/>
-          <w:szCs w:val="20"/>
-        </w:rPr>
-        <w:t>-+----------</w:t>
-      </w:r>
-      <w:r>
-        <w:rPr>
-          <w:rFonts w:ascii="Fira Code" w:hAnsi="Fira Code" w:cs="Times New Roman"/>
-          <w:sz w:val="16"/>
-          <w:szCs w:val="20"/>
-        </w:rPr>
-        <w:t>-----------</w:t>
-      </w:r>
-      <w:r>
-        <w:rPr>
-          <w:rFonts w:ascii="Fira Code" w:hAnsi="Fira Code" w:cs="Times New Roman"/>
-          <w:sz w:val="16"/>
-          <w:szCs w:val="20"/>
-        </w:rPr>
-        <w:t>-+----------</w:t>
-      </w:r>
-      <w:r>
-        <w:rPr>
-          <w:rFonts w:ascii="Fira Code" w:hAnsi="Fira Code" w:cs="Times New Roman"/>
-          <w:sz w:val="16"/>
-          <w:szCs w:val="20"/>
-        </w:rPr>
-        <w:t>-----------</w:t>
-      </w:r>
-      <w:r>
-        <w:rPr>
-          <w:rFonts w:ascii="Fira Code" w:hAnsi="Fira Code" w:cs="Times New Roman"/>
-          <w:sz w:val="16"/>
-          <w:szCs w:val="20"/>
-        </w:rPr>
-        <w:t>-+</w:t>
-      </w:r>
-      <w:r>
-        <w:rPr>
-          <w:rFonts w:ascii="Fira Code" w:hAnsi="Fira Code" w:cs="Times New Roman"/>
-          <w:sz w:val="16"/>
-          <w:szCs w:val="20"/>
-        </w:rPr>
-        <w:t xml:space="preserve">     </w:t>
-      </w:r>
-      <w:r>
-        <w:rPr>
-          <w:rFonts w:ascii="Fira Code" w:hAnsi="Fira Code" w:cs="Times New Roman"/>
-          <w:sz w:val="16"/>
-          <w:szCs w:val="20"/>
-        </w:rPr>
-        <w:t>+----------</w:t>
-      </w:r>
-      <w:r>
-        <w:rPr>
-          <w:rFonts w:ascii="Fira Code" w:hAnsi="Fira Code" w:cs="Times New Roman"/>
-          <w:sz w:val="16"/>
-          <w:szCs w:val="20"/>
-        </w:rPr>
-        <w:t>-----------</w:t>
-      </w:r>
-      <w:r>
-        <w:rPr>
-          <w:rFonts w:ascii="Fira Code" w:hAnsi="Fira Code" w:cs="Times New Roman"/>
-          <w:sz w:val="16"/>
-          <w:szCs w:val="20"/>
-        </w:rPr>
-        <w:t>-+</w:t>
-      </w:r>
-    </w:p>
-    <w:p>
-      <w:pPr>
-        <w:pStyle w:val="NoSpacing"/>
-        <w:spacing w:after="120"/>
-        <w:rPr>
-          <w:rFonts w:ascii="Fira Code" w:hAnsi="Fira Code" w:cs="Times New Roman"/>
-          <w:sz w:val="16"/>
-          <w:szCs w:val="20"/>
-        </w:rPr>
-      </w:pPr>
-      <w:r>
-        <w:rPr>
-          <w:rFonts w:ascii="Fira Code" w:hAnsi="Fira Code" w:cs="Times New Roman"/>
-          <w:sz w:val="16"/>
-          <w:szCs w:val="20"/>
-        </w:rPr>
-        <w:t xml:space="preserve">  | </w:t>
-      </w:r>
-      <w:r>
-        <w:rPr>
-          <w:rFonts w:ascii="Fira Code" w:hAnsi="Fira Code" w:cs="Times New Roman"/>
-          <w:sz w:val="16"/>
-          <w:szCs w:val="20"/>
-        </w:rPr>
-        <w:t>Triangle(v, t, n, m)</w:t>
-      </w:r>
-      <w:r>
-        <w:rPr>
-          <w:rFonts w:ascii="Fira Code" w:hAnsi="Fira Code" w:cs="Times New Roman"/>
-          <w:sz w:val="16"/>
-          <w:szCs w:val="20"/>
-        </w:rPr>
-        <w:t xml:space="preserve"> | </w:t>
-      </w:r>
-      <w:r>
-        <w:rPr>
-          <w:rFonts w:ascii="Fira Code" w:hAnsi="Fira Code" w:cs="Times New Roman"/>
-          <w:sz w:val="16"/>
-          <w:szCs w:val="20"/>
-        </w:rPr>
-        <w:t>Triangle(v, t, n, m)</w:t>
+        <w:t xml:space="preserve">       </w:t>
+      </w:r>
+      <w:r>
+        <w:rPr>
+          <w:rFonts w:ascii="Fira Code" w:hAnsi="Fira Code" w:cs="Times New Roman"/>
+          <w:sz w:val="16"/>
+          <w:szCs w:val="20"/>
+        </w:rPr>
+        <w:t>|</w:t>
       </w:r>
       <w:r>
         <w:rPr>
@@ -1642,561 +2030,7 @@
           <w:sz w:val="16"/>
           <w:szCs w:val="20"/>
         </w:rPr>
-        <w:t xml:space="preserve">| </w:t>
-      </w:r>
-      <w:r>
-        <w:rPr>
-          <w:rFonts w:ascii="Fira Code" w:hAnsi="Fira Code" w:cs="Times New Roman"/>
-          <w:sz w:val="16"/>
-          <w:szCs w:val="20"/>
-        </w:rPr>
-        <w:t>Triangle(v, t, n, m)</w:t>
-      </w:r>
-      <w:r>
-        <w:rPr>
-          <w:rFonts w:ascii="Fira Code" w:hAnsi="Fira Code" w:cs="Times New Roman"/>
-          <w:sz w:val="16"/>
-          <w:szCs w:val="20"/>
-        </w:rPr>
-        <w:t xml:space="preserve"> | ... | </w:t>
-      </w:r>
-      <w:r>
-        <w:rPr>
-          <w:rFonts w:ascii="Fira Code" w:hAnsi="Fira Code" w:cs="Times New Roman"/>
-          <w:sz w:val="16"/>
-          <w:szCs w:val="20"/>
-        </w:rPr>
-        <w:t>Triangle(v, t, n, m)</w:t>
-      </w:r>
-      <w:r>
-        <w:rPr>
-          <w:rFonts w:ascii="Fira Code" w:hAnsi="Fira Code" w:cs="Times New Roman"/>
-          <w:sz w:val="16"/>
-          <w:szCs w:val="20"/>
-        </w:rPr>
-        <w:t xml:space="preserve"> |</w:t>
-      </w:r>
-    </w:p>
-    <w:p>
-      <w:pPr>
-        <w:pStyle w:val="NoSpacing"/>
-        <w:spacing w:after="120"/>
-        <w:rPr>
-          <w:rFonts w:ascii="Fira Code" w:hAnsi="Fira Code" w:cs="Times New Roman"/>
-          <w:sz w:val="16"/>
-          <w:szCs w:val="20"/>
-        </w:rPr>
-      </w:pPr>
-      <w:r>
-        <w:rPr>
-          <w:rFonts w:ascii="Fira Code" w:hAnsi="Fira Code" w:cs="Times New Roman"/>
-          <w:sz w:val="16"/>
-          <w:szCs w:val="20"/>
-        </w:rPr>
-        <w:t xml:space="preserve">  +----------</w:t>
-      </w:r>
-      <w:r>
-        <w:rPr>
-          <w:rFonts w:ascii="Fira Code" w:hAnsi="Fira Code" w:cs="Times New Roman"/>
-          <w:sz w:val="16"/>
-          <w:szCs w:val="20"/>
-        </w:rPr>
-        <w:t>------</w:t>
-      </w:r>
-      <w:r>
-        <w:rPr>
-          <w:rFonts w:ascii="Fira Code" w:hAnsi="Fira Code" w:cs="Times New Roman"/>
-          <w:sz w:val="16"/>
-          <w:szCs w:val="20"/>
-        </w:rPr>
-        <w:t>-</w:t>
-      </w:r>
-      <w:r>
-        <w:rPr>
-          <w:rFonts w:ascii="Fira Code" w:hAnsi="Fira Code" w:cs="Times New Roman"/>
-          <w:sz w:val="16"/>
-          <w:szCs w:val="20"/>
-        </w:rPr>
-        <w:t>-----</w:t>
-      </w:r>
-      <w:r>
-        <w:rPr>
-          <w:rFonts w:ascii="Fira Code" w:hAnsi="Fira Code" w:cs="Times New Roman"/>
-          <w:sz w:val="16"/>
-          <w:szCs w:val="20"/>
-        </w:rPr>
-        <w:t>+----------</w:t>
-      </w:r>
-      <w:r>
-        <w:rPr>
-          <w:rFonts w:ascii="Fira Code" w:hAnsi="Fira Code" w:cs="Times New Roman"/>
-          <w:sz w:val="16"/>
-          <w:szCs w:val="20"/>
-        </w:rPr>
-        <w:t>-----------</w:t>
-      </w:r>
-      <w:r>
-        <w:rPr>
-          <w:rFonts w:ascii="Fira Code" w:hAnsi="Fira Code" w:cs="Times New Roman"/>
-          <w:sz w:val="16"/>
-          <w:szCs w:val="20"/>
-        </w:rPr>
-        <w:t>-+----------</w:t>
-      </w:r>
-      <w:r>
-        <w:rPr>
-          <w:rFonts w:ascii="Fira Code" w:hAnsi="Fira Code" w:cs="Times New Roman"/>
-          <w:sz w:val="16"/>
-          <w:szCs w:val="20"/>
-        </w:rPr>
-        <w:t>-----------</w:t>
-      </w:r>
-      <w:r>
-        <w:rPr>
-          <w:rFonts w:ascii="Fira Code" w:hAnsi="Fira Code" w:cs="Times New Roman"/>
-          <w:sz w:val="16"/>
-          <w:szCs w:val="20"/>
-        </w:rPr>
-        <w:t>-+</w:t>
-      </w:r>
-      <w:r>
-        <w:rPr>
-          <w:rFonts w:ascii="Fira Code" w:hAnsi="Fira Code" w:cs="Times New Roman"/>
-          <w:sz w:val="16"/>
-          <w:szCs w:val="20"/>
-        </w:rPr>
-        <w:t xml:space="preserve">     </w:t>
-      </w:r>
-      <w:r>
-        <w:rPr>
-          <w:rFonts w:ascii="Fira Code" w:hAnsi="Fira Code" w:cs="Times New Roman"/>
-          <w:sz w:val="16"/>
-          <w:szCs w:val="20"/>
-        </w:rPr>
-        <w:t>+----------</w:t>
-      </w:r>
-      <w:r>
-        <w:rPr>
-          <w:rFonts w:ascii="Fira Code" w:hAnsi="Fira Code" w:cs="Times New Roman"/>
-          <w:sz w:val="16"/>
-          <w:szCs w:val="20"/>
-        </w:rPr>
-        <w:t>-----------</w:t>
-      </w:r>
-      <w:r>
-        <w:rPr>
-          <w:rFonts w:ascii="Fira Code" w:hAnsi="Fira Code" w:cs="Times New Roman"/>
-          <w:sz w:val="16"/>
-          <w:szCs w:val="20"/>
-        </w:rPr>
-        <w:t>-+</w:t>
-      </w:r>
-    </w:p>
-    <w:p>
-      <w:pPr>
-        <w:pStyle w:val="NoSpacing"/>
-        <w:spacing w:after="120"/>
-        <w:rPr>
-          <w:rFonts w:ascii="Fira Code" w:hAnsi="Fira Code" w:cs="Times New Roman"/>
-          <w:sz w:val="16"/>
-          <w:szCs w:val="20"/>
-        </w:rPr>
-      </w:pPr>
-      <w:r>
-        <w:rPr>
-          <w:rFonts w:ascii="Fira Code" w:hAnsi="Fira Code" w:cs="Times New Roman"/>
-          <w:sz w:val="16"/>
-          <w:szCs w:val="20"/>
-        </w:rPr>
-        <w:t xml:space="preserve">      |</w:t>
-      </w:r>
-    </w:p>
-    <w:p>
-      <w:pPr>
-        <w:pStyle w:val="NoSpacing"/>
-        <w:spacing w:after="120"/>
-        <w:rPr>
-          <w:rFonts w:ascii="Fira Code" w:hAnsi="Fira Code" w:cs="Times New Roman"/>
-          <w:sz w:val="16"/>
-          <w:szCs w:val="20"/>
-        </w:rPr>
-      </w:pPr>
-      <w:r>
-        <w:rPr>
-          <w:rFonts w:ascii="Fira Code" w:hAnsi="Fira Code" w:cs="Times New Roman"/>
-          <w:sz w:val="16"/>
-          <w:szCs w:val="20"/>
-        </w:rPr>
-        <w:t xml:space="preserve">     </w:t>
-      </w:r>
-      <w:r>
-        <w:rPr>
-          <w:rFonts w:ascii="Fira Code" w:hAnsi="Fira Code" w:cs="Times New Roman"/>
-          <w:sz w:val="16"/>
-          <w:szCs w:val="20"/>
-        </w:rPr>
-        <w:t xml:space="preserve"> </w:t>
-      </w:r>
-      <w:r>
-        <w:rPr>
-          <w:rFonts w:ascii="Fira Code" w:hAnsi="Fira Code" w:cs="Times New Roman"/>
-          <w:sz w:val="16"/>
-          <w:szCs w:val="20"/>
-        </w:rPr>
-        <w:t>|/</w:t>
-      </w:r>
-    </w:p>
-    <w:p>
-      <w:pPr>
-        <w:pStyle w:val="NoSpacing"/>
-        <w:spacing w:after="120"/>
-        <w:rPr>
-          <w:rFonts w:ascii="Fira Code" w:hAnsi="Fira Code" w:cs="Times New Roman"/>
-          <w:sz w:val="16"/>
-          <w:szCs w:val="20"/>
-        </w:rPr>
-      </w:pPr>
-      <w:r>
-        <w:rPr>
-          <w:rFonts w:ascii="Fira Code" w:hAnsi="Fira Code" w:cs="Times New Roman"/>
-          <w:sz w:val="16"/>
-          <w:szCs w:val="20"/>
-        </w:rPr>
-        <w:t xml:space="preserve">   </w:t>
-      </w:r>
-      <w:r>
-        <w:rPr>
-          <w:rFonts w:ascii="Fira Code" w:hAnsi="Fira Code" w:cs="Times New Roman"/>
-          <w:sz w:val="16"/>
-          <w:szCs w:val="20"/>
-        </w:rPr>
-        <w:t xml:space="preserve"> t</w:t>
-      </w:r>
-      <w:r>
-        <w:rPr>
-          <w:rFonts w:ascii="Fira Code" w:hAnsi="Fira Code" w:cs="Times New Roman"/>
-          <w:sz w:val="16"/>
-          <w:szCs w:val="20"/>
-        </w:rPr>
-        <w:t>[0]</w:t>
-      </w:r>
-      <w:r>
-        <w:rPr>
-          <w:rFonts w:ascii="Fira Code" w:hAnsi="Fira Code" w:cs="Times New Roman"/>
-          <w:sz w:val="16"/>
-          <w:szCs w:val="20"/>
-        </w:rPr>
-        <w:t xml:space="preserve">.vertices[0]   </w:t>
-      </w:r>
-      <w:r>
-        <w:rPr>
-          <w:rFonts w:ascii="Fira Code" w:hAnsi="Fira Code" w:cs="Times New Roman"/>
-          <w:sz w:val="16"/>
-          <w:szCs w:val="20"/>
-        </w:rPr>
-        <w:t>t</w:t>
-      </w:r>
-      <w:r>
-        <w:rPr>
-          <w:rFonts w:ascii="Fira Code" w:hAnsi="Fira Code" w:cs="Times New Roman"/>
-          <w:sz w:val="16"/>
-          <w:szCs w:val="20"/>
-        </w:rPr>
-        <w:t>[0]</w:t>
-      </w:r>
-      <w:r>
-        <w:rPr>
-          <w:rFonts w:ascii="Fira Code" w:hAnsi="Fira Code" w:cs="Times New Roman"/>
-          <w:sz w:val="16"/>
-          <w:szCs w:val="20"/>
-        </w:rPr>
-        <w:t>.vertices[</w:t>
-      </w:r>
-      <w:r>
-        <w:rPr>
-          <w:rFonts w:ascii="Fira Code" w:hAnsi="Fira Code" w:cs="Times New Roman"/>
-          <w:sz w:val="16"/>
-          <w:szCs w:val="20"/>
-        </w:rPr>
-        <w:t>1</w:t>
-      </w:r>
-      <w:r>
-        <w:rPr>
-          <w:rFonts w:ascii="Fira Code" w:hAnsi="Fira Code" w:cs="Times New Roman"/>
-          <w:sz w:val="16"/>
-          <w:szCs w:val="20"/>
-        </w:rPr>
-        <w:t>]</w:t>
-      </w:r>
-      <w:r>
-        <w:rPr>
-          <w:rFonts w:ascii="Fira Code" w:hAnsi="Fira Code" w:cs="Times New Roman"/>
-          <w:sz w:val="16"/>
-          <w:szCs w:val="20"/>
-        </w:rPr>
-        <w:t xml:space="preserve">   </w:t>
-      </w:r>
-      <w:r>
-        <w:rPr>
-          <w:rFonts w:ascii="Fira Code" w:hAnsi="Fira Code" w:cs="Times New Roman"/>
-          <w:sz w:val="16"/>
-          <w:szCs w:val="20"/>
-        </w:rPr>
-        <w:t>t</w:t>
-      </w:r>
-      <w:r>
-        <w:rPr>
-          <w:rFonts w:ascii="Fira Code" w:hAnsi="Fira Code" w:cs="Times New Roman"/>
-          <w:sz w:val="16"/>
-          <w:szCs w:val="20"/>
-        </w:rPr>
-        <w:t>[0]</w:t>
-      </w:r>
-      <w:r>
-        <w:rPr>
-          <w:rFonts w:ascii="Fira Code" w:hAnsi="Fira Code" w:cs="Times New Roman"/>
-          <w:sz w:val="16"/>
-          <w:szCs w:val="20"/>
-        </w:rPr>
-        <w:t>.vertices[</w:t>
-      </w:r>
-      <w:r>
-        <w:rPr>
-          <w:rFonts w:ascii="Fira Code" w:hAnsi="Fira Code" w:cs="Times New Roman"/>
-          <w:sz w:val="16"/>
-          <w:szCs w:val="20"/>
-        </w:rPr>
-        <w:t>2</w:t>
-      </w:r>
-      <w:r>
-        <w:rPr>
-          <w:rFonts w:ascii="Fira Code" w:hAnsi="Fira Code" w:cs="Times New Roman"/>
-          <w:sz w:val="16"/>
-          <w:szCs w:val="20"/>
-        </w:rPr>
-        <w:t>]</w:t>
-      </w:r>
-    </w:p>
-    <w:p>
-      <w:pPr>
-        <w:pStyle w:val="NoSpacing"/>
-        <w:spacing w:after="120"/>
-        <w:rPr>
-          <w:rFonts w:ascii="Fira Code" w:hAnsi="Fira Code" w:cs="Times New Roman"/>
-          <w:sz w:val="16"/>
-          <w:szCs w:val="20"/>
-        </w:rPr>
-      </w:pPr>
-      <w:r>
-        <w:rPr>
-          <w:rFonts w:ascii="Fira Code" w:hAnsi="Fira Code" w:cs="Times New Roman"/>
-          <w:sz w:val="16"/>
-          <w:szCs w:val="20"/>
-        </w:rPr>
-        <w:t xml:space="preserve">  +----------</w:t>
-      </w:r>
-      <w:r>
-        <w:rPr>
-          <w:rFonts w:ascii="Fira Code" w:hAnsi="Fira Code" w:cs="Times New Roman"/>
-          <w:sz w:val="16"/>
-          <w:szCs w:val="20"/>
-        </w:rPr>
-        <w:t>-</w:t>
-      </w:r>
-      <w:r>
-        <w:rPr>
-          <w:rFonts w:ascii="Fira Code" w:hAnsi="Fira Code" w:cs="Times New Roman"/>
-          <w:sz w:val="16"/>
-          <w:szCs w:val="20"/>
-        </w:rPr>
-        <w:t>-</w:t>
-      </w:r>
-      <w:r>
-        <w:rPr>
-          <w:rFonts w:ascii="Fira Code" w:hAnsi="Fira Code" w:cs="Times New Roman"/>
-          <w:sz w:val="16"/>
-          <w:szCs w:val="20"/>
-        </w:rPr>
-        <w:t>-----</w:t>
-      </w:r>
-      <w:r>
-        <w:rPr>
-          <w:rFonts w:ascii="Fira Code" w:hAnsi="Fira Code" w:cs="Times New Roman"/>
-          <w:sz w:val="16"/>
-          <w:szCs w:val="20"/>
-        </w:rPr>
-        <w:t>-+--------</w:t>
-      </w:r>
-      <w:r>
-        <w:rPr>
-          <w:rFonts w:ascii="Fira Code" w:hAnsi="Fira Code" w:cs="Times New Roman"/>
-          <w:sz w:val="16"/>
-          <w:szCs w:val="20"/>
-        </w:rPr>
-        <w:t>-</w:t>
-      </w:r>
-      <w:r>
-        <w:rPr>
-          <w:rFonts w:ascii="Fira Code" w:hAnsi="Fira Code" w:cs="Times New Roman"/>
-          <w:sz w:val="16"/>
-          <w:szCs w:val="20"/>
-        </w:rPr>
-        <w:t>---------+-----</w:t>
-      </w:r>
-      <w:r>
-        <w:rPr>
-          <w:rFonts w:ascii="Fira Code" w:hAnsi="Fira Code" w:cs="Times New Roman"/>
-          <w:sz w:val="16"/>
-          <w:szCs w:val="20"/>
-        </w:rPr>
-        <w:t>------</w:t>
-      </w:r>
-      <w:r>
-        <w:rPr>
-          <w:rFonts w:ascii="Fira Code" w:hAnsi="Fira Code" w:cs="Times New Roman"/>
-          <w:sz w:val="16"/>
-          <w:szCs w:val="20"/>
-        </w:rPr>
-        <w:t>-----</w:t>
-      </w:r>
-      <w:r>
-        <w:rPr>
-          <w:rFonts w:ascii="Fira Code" w:hAnsi="Fira Code" w:cs="Times New Roman"/>
-          <w:sz w:val="16"/>
-          <w:szCs w:val="20"/>
-        </w:rPr>
-        <w:t>--</w:t>
-      </w:r>
-      <w:r>
-        <w:rPr>
-          <w:rFonts w:ascii="Fira Code" w:hAnsi="Fira Code" w:cs="Times New Roman"/>
-          <w:sz w:val="16"/>
-          <w:szCs w:val="20"/>
-        </w:rPr>
-        <w:t>+</w:t>
-      </w:r>
-    </w:p>
-    <w:p>
-      <w:pPr>
-        <w:pStyle w:val="NoSpacing"/>
-        <w:spacing w:after="120"/>
-        <w:rPr>
-          <w:rFonts w:ascii="Fira Code" w:hAnsi="Fira Code" w:cs="Times New Roman"/>
-          <w:sz w:val="16"/>
-          <w:szCs w:val="20"/>
-        </w:rPr>
-      </w:pPr>
-      <w:r>
-        <w:rPr>
-          <w:rFonts w:ascii="Fira Code" w:hAnsi="Fira Code" w:cs="Times New Roman"/>
-          <w:sz w:val="16"/>
-          <w:szCs w:val="20"/>
-        </w:rPr>
-        <w:t xml:space="preserve">  | </w:t>
-      </w:r>
-      <w:r>
-        <w:rPr>
-          <w:rFonts w:ascii="Fira Code" w:hAnsi="Fira Code" w:cs="Times New Roman"/>
-          <w:sz w:val="16"/>
-          <w:szCs w:val="20"/>
-        </w:rPr>
-        <w:t xml:space="preserve">      342</w:t>
-      </w:r>
-      <w:r>
-        <w:rPr>
-          <w:rFonts w:ascii="Fira Code" w:hAnsi="Fira Code" w:cs="Times New Roman"/>
-          <w:sz w:val="16"/>
-          <w:szCs w:val="20"/>
-        </w:rPr>
-        <w:t xml:space="preserve"> </w:t>
-      </w:r>
-      <w:r>
-        <w:rPr>
-          <w:rFonts w:ascii="Fira Code" w:hAnsi="Fira Code" w:cs="Times New Roman"/>
-          <w:sz w:val="16"/>
-          <w:szCs w:val="20"/>
-        </w:rPr>
-        <w:t xml:space="preserve">       </w:t>
-      </w:r>
-      <w:r>
-        <w:rPr>
-          <w:rFonts w:ascii="Fira Code" w:hAnsi="Fira Code" w:cs="Times New Roman"/>
-          <w:sz w:val="16"/>
-          <w:szCs w:val="20"/>
-        </w:rPr>
-        <w:t>|</w:t>
-      </w:r>
-      <w:r>
-        <w:rPr>
-          <w:rFonts w:ascii="Fira Code" w:hAnsi="Fira Code" w:cs="Times New Roman"/>
-          <w:sz w:val="16"/>
-          <w:szCs w:val="20"/>
-        </w:rPr>
-        <w:t xml:space="preserve"> </w:t>
-      </w:r>
-      <w:r>
-        <w:rPr>
-          <w:rFonts w:ascii="Fira Code" w:hAnsi="Fira Code" w:cs="Times New Roman"/>
-          <w:sz w:val="16"/>
-          <w:szCs w:val="20"/>
-        </w:rPr>
-        <w:t xml:space="preserve">      </w:t>
-      </w:r>
-      <w:r>
-        <w:rPr>
-          <w:rFonts w:ascii="Fira Code" w:hAnsi="Fira Code" w:cs="Times New Roman"/>
-          <w:sz w:val="16"/>
-          <w:szCs w:val="20"/>
-        </w:rPr>
-        <w:t>138</w:t>
-      </w:r>
-      <w:r>
-        <w:rPr>
-          <w:rFonts w:ascii="Fira Code" w:hAnsi="Fira Code" w:cs="Times New Roman"/>
-          <w:sz w:val="16"/>
-          <w:szCs w:val="20"/>
-        </w:rPr>
-        <w:t xml:space="preserve"> </w:t>
-      </w:r>
-      <w:r>
-        <w:rPr>
-          <w:rFonts w:ascii="Fira Code" w:hAnsi="Fira Code" w:cs="Times New Roman"/>
-          <w:sz w:val="16"/>
-          <w:szCs w:val="20"/>
-        </w:rPr>
-        <w:t xml:space="preserve">       </w:t>
-      </w:r>
-      <w:r>
-        <w:rPr>
-          <w:rFonts w:ascii="Fira Code" w:hAnsi="Fira Code" w:cs="Times New Roman"/>
-          <w:sz w:val="16"/>
-          <w:szCs w:val="20"/>
-        </w:rPr>
-        <w:t>|</w:t>
-      </w:r>
-      <w:r>
-        <w:rPr>
-          <w:rFonts w:ascii="Fira Code" w:hAnsi="Fira Code" w:cs="Times New Roman"/>
-          <w:sz w:val="16"/>
-          <w:szCs w:val="20"/>
-        </w:rPr>
-        <w:t xml:space="preserve"> </w:t>
-      </w:r>
-      <w:r>
-        <w:rPr>
-          <w:rFonts w:ascii="Fira Code" w:hAnsi="Fira Code" w:cs="Times New Roman"/>
-          <w:sz w:val="16"/>
-          <w:szCs w:val="20"/>
-        </w:rPr>
-        <w:t xml:space="preserve">       </w:t>
-      </w:r>
-      <w:r>
-        <w:rPr>
-          <w:rFonts w:ascii="Fira Code" w:hAnsi="Fira Code" w:cs="Times New Roman"/>
-          <w:sz w:val="16"/>
-          <w:szCs w:val="20"/>
-        </w:rPr>
-        <w:t>198</w:t>
+        <w:t xml:space="preserve">       198</w:t>
       </w:r>
       <w:r>
         <w:rPr>
@@ -3049,7 +2883,7 @@
           <w:sz w:val="24"/>
           <w:szCs w:val="32"/>
         </w:rPr>
-        <w:t>1</w:t>
+        <w:t xml:space="preserve">10 </w:t>
       </w:r>
       <w:r>
         <w:rPr>
@@ -3059,7 +2893,7 @@
           <w:sz w:val="24"/>
           <w:szCs w:val="32"/>
         </w:rPr>
-        <w:t>0</w:t>
+        <w:t>points</w:t>
       </w:r>
       <w:r>
         <w:rPr>
@@ -3069,7 +2903,7 @@
           <w:sz w:val="24"/>
           <w:szCs w:val="32"/>
         </w:rPr>
-        <w:t xml:space="preserve"> </w:t>
+        <w:t>, running total: 38</w:t>
       </w:r>
       <w:r>
         <w:rPr>
@@ -3079,9 +2913,120 @@
           <w:sz w:val="24"/>
           <w:szCs w:val="32"/>
         </w:rPr>
-        <w:t>points</w:t>
-      </w:r>
-      <w:r>
+        <w:t>)</w:t>
+      </w:r>
+    </w:p>
+    <w:p>
+      <w:pPr>
+        <w:pStyle w:val="NoSpacing"/>
+        <w:spacing w:after="120"/>
+        <w:rPr>
+          <w:rFonts w:ascii="Times New Roman" w:hAnsi="Times New Roman" w:cs="Times New Roman"/>
+        </w:rPr>
+      </w:pPr>
+      <w:r>
+        <w:rPr>
+          <w:rFonts w:ascii="Times New Roman" w:hAnsi="Times New Roman" w:cs="Times New Roman"/>
+        </w:rPr>
+        <w:t>Not sure if there is much to say here. I basically took your code, slapped the texture you gave us onto it and bam, asteroids.</w:t>
+      </w:r>
+    </w:p>
+    <w:p>
+      <w:pPr>
+        <w:pStyle w:val="NoSpacing"/>
+        <w:spacing w:after="120"/>
+        <w:rPr>
+          <w:rFonts w:ascii="Times New Roman" w:hAnsi="Times New Roman" w:cs="Times New Roman"/>
+        </w:rPr>
+      </w:pPr>
+      <w:r>
+        <w:rPr>
+          <w:rFonts w:ascii="Times New Roman" w:hAnsi="Times New Roman" w:cs="Times New Roman"/>
+        </w:rPr>
+        <w:t>Hard mode was n</w:t>
+      </w:r>
+      <w:r>
+        <w:rPr>
+          <w:rFonts w:ascii="Times New Roman" w:hAnsi="Times New Roman" w:cs="Times New Roman"/>
+        </w:rPr>
+        <w:t xml:space="preserve">ot implemented, because doing so with polar coordinates would be super time consuming. The solution would be to use </w:t>
+      </w:r>
+      <w:proofErr w:type="spellStart"/>
+      <w:r>
+        <w:rPr>
+          <w:rFonts w:ascii="Times New Roman" w:hAnsi="Times New Roman" w:cs="Times New Roman"/>
+        </w:rPr>
+        <w:t>icospheres</w:t>
+      </w:r>
+      <w:proofErr w:type="spellEnd"/>
+      <w:r>
+        <w:rPr>
+          <w:rFonts w:ascii="Times New Roman" w:hAnsi="Times New Roman" w:cs="Times New Roman"/>
+        </w:rPr>
+        <w:t xml:space="preserve"> instead, but texture mapping </w:t>
+      </w:r>
+      <w:proofErr w:type="spellStart"/>
+      <w:r>
+        <w:rPr>
+          <w:rFonts w:ascii="Times New Roman" w:hAnsi="Times New Roman" w:cs="Times New Roman"/>
+        </w:rPr>
+        <w:t>icospheres</w:t>
+      </w:r>
+      <w:proofErr w:type="spellEnd"/>
+      <w:r>
+        <w:rPr>
+          <w:rFonts w:ascii="Times New Roman" w:hAnsi="Times New Roman" w:cs="Times New Roman"/>
+        </w:rPr>
+        <w:t xml:space="preserve"> is even more involved, so I chose to forego the 2 points.</w:t>
+      </w:r>
+    </w:p>
+    <w:p>
+      <w:pPr>
+        <w:rPr>
+          <w:rFonts w:ascii="Times New Roman" w:hAnsi="Times New Roman" w:cs="Times New Roman"/>
+          <w:b/>
+          <w:bCs/>
+          <w:sz w:val="28"/>
+          <w:szCs w:val="36"/>
+        </w:rPr>
+      </w:pPr>
+      <w:r>
+        <w:rPr>
+          <w:rFonts w:ascii="Times New Roman" w:hAnsi="Times New Roman" w:cs="Times New Roman"/>
+          <w:b/>
+          <w:bCs/>
+          <w:sz w:val="28"/>
+          <w:szCs w:val="36"/>
+        </w:rPr>
+        <w:br w:type="page"/>
+      </w:r>
+    </w:p>
+    <w:p>
+      <w:pPr>
+        <w:rPr>
+          <w:rFonts w:ascii="Times New Roman" w:hAnsi="Times New Roman" w:cs="Times New Roman"/>
+          <w:b/>
+          <w:bCs/>
+          <w:sz w:val="28"/>
+          <w:szCs w:val="36"/>
+        </w:rPr>
+      </w:pPr>
+      <w:r>
+        <w:rPr>
+          <w:rFonts w:ascii="Times New Roman" w:hAnsi="Times New Roman" w:cs="Times New Roman"/>
+          <w:b/>
+          <w:bCs/>
+          <w:sz w:val="28"/>
+          <w:szCs w:val="36"/>
+        </w:rPr>
+        <w:lastRenderedPageBreak/>
+        <w:t>ASTEROID MOVEMENT:</w:t>
+      </w:r>
+    </w:p>
+    <w:p>
+      <w:pPr>
+        <w:pStyle w:val="NoSpacing"/>
+        <w:spacing w:after="120"/>
         <w:rPr>
           <w:rFonts w:ascii="Times New Roman" w:hAnsi="Times New Roman" w:cs="Times New Roman"/>
           <w:b/>
@@ -3089,8 +3034,7 @@
           <w:sz w:val="24"/>
           <w:szCs w:val="32"/>
         </w:rPr>
-        <w:t>, running total: 38</w:t>
-      </w:r>
+      </w:pPr>
       <w:r>
         <w:rPr>
           <w:rFonts w:ascii="Times New Roman" w:hAnsi="Times New Roman" w:cs="Times New Roman"/>
@@ -3099,120 +3043,9 @@
           <w:sz w:val="24"/>
           <w:szCs w:val="32"/>
         </w:rPr>
-        <w:t>)</w:t>
-      </w:r>
-    </w:p>
-    <w:p>
-      <w:pPr>
-        <w:pStyle w:val="NoSpacing"/>
-        <w:spacing w:after="120"/>
-        <w:rPr>
-          <w:rFonts w:ascii="Times New Roman" w:hAnsi="Times New Roman" w:cs="Times New Roman"/>
-        </w:rPr>
-      </w:pPr>
-      <w:r>
-        <w:rPr>
-          <w:rFonts w:ascii="Times New Roman" w:hAnsi="Times New Roman" w:cs="Times New Roman"/>
-        </w:rPr>
-        <w:t>Not sure if there is much to say here. I basically took your code, slapped the texture you gave us onto it and bam, asteroids.</w:t>
-      </w:r>
-    </w:p>
-    <w:p>
-      <w:pPr>
-        <w:pStyle w:val="NoSpacing"/>
-        <w:spacing w:after="120"/>
-        <w:rPr>
-          <w:rFonts w:ascii="Times New Roman" w:hAnsi="Times New Roman" w:cs="Times New Roman"/>
-        </w:rPr>
-      </w:pPr>
-      <w:r>
-        <w:rPr>
-          <w:rFonts w:ascii="Times New Roman" w:hAnsi="Times New Roman" w:cs="Times New Roman"/>
-        </w:rPr>
-        <w:t>Hard mode was n</w:t>
-      </w:r>
-      <w:r>
-        <w:rPr>
-          <w:rFonts w:ascii="Times New Roman" w:hAnsi="Times New Roman" w:cs="Times New Roman"/>
-        </w:rPr>
-        <w:t xml:space="preserve">ot implemented, because doing so with polar coordinates would be super time consuming. The solution would be to use </w:t>
-      </w:r>
-      <w:proofErr w:type="spellStart"/>
-      <w:r>
-        <w:rPr>
-          <w:rFonts w:ascii="Times New Roman" w:hAnsi="Times New Roman" w:cs="Times New Roman"/>
-        </w:rPr>
-        <w:t>icospheres</w:t>
-      </w:r>
-      <w:proofErr w:type="spellEnd"/>
-      <w:r>
-        <w:rPr>
-          <w:rFonts w:ascii="Times New Roman" w:hAnsi="Times New Roman" w:cs="Times New Roman"/>
-        </w:rPr>
-        <w:t xml:space="preserve"> instead, but texture mapping </w:t>
-      </w:r>
-      <w:proofErr w:type="spellStart"/>
-      <w:r>
-        <w:rPr>
-          <w:rFonts w:ascii="Times New Roman" w:hAnsi="Times New Roman" w:cs="Times New Roman"/>
-        </w:rPr>
-        <w:t>icospheres</w:t>
-      </w:r>
-      <w:proofErr w:type="spellEnd"/>
-      <w:r>
-        <w:rPr>
-          <w:rFonts w:ascii="Times New Roman" w:hAnsi="Times New Roman" w:cs="Times New Roman"/>
-        </w:rPr>
-        <w:t xml:space="preserve"> is even more involved, so I chose to forego the 2 points.</w:t>
-      </w:r>
-    </w:p>
-    <w:p>
-      <w:pPr>
-        <w:rPr>
-          <w:rFonts w:ascii="Times New Roman" w:hAnsi="Times New Roman" w:cs="Times New Roman"/>
-          <w:b/>
-          <w:bCs/>
-          <w:sz w:val="28"/>
-          <w:szCs w:val="36"/>
-        </w:rPr>
-      </w:pPr>
-      <w:r>
-        <w:rPr>
-          <w:rFonts w:ascii="Times New Roman" w:hAnsi="Times New Roman" w:cs="Times New Roman"/>
-          <w:b/>
-          <w:bCs/>
-          <w:sz w:val="28"/>
-          <w:szCs w:val="36"/>
-        </w:rPr>
-        <w:br w:type="page"/>
-      </w:r>
-    </w:p>
-    <w:p>
-      <w:pPr>
-        <w:rPr>
-          <w:rFonts w:ascii="Times New Roman" w:hAnsi="Times New Roman" w:cs="Times New Roman"/>
-          <w:b/>
-          <w:bCs/>
-          <w:sz w:val="28"/>
-          <w:szCs w:val="36"/>
-        </w:rPr>
-      </w:pPr>
-      <w:r>
-        <w:rPr>
-          <w:rFonts w:ascii="Times New Roman" w:hAnsi="Times New Roman" w:cs="Times New Roman"/>
-          <w:b/>
-          <w:bCs/>
-          <w:sz w:val="28"/>
-          <w:szCs w:val="36"/>
-        </w:rPr>
-        <w:lastRenderedPageBreak/>
-        <w:t>ASTEROID MOVEMENT:</w:t>
-      </w:r>
-    </w:p>
-    <w:p>
-      <w:pPr>
-        <w:pStyle w:val="NoSpacing"/>
-        <w:spacing w:after="120"/>
+        <w:t xml:space="preserve">Completed up to </w:t>
+      </w:r>
+      <w:r>
         <w:rPr>
           <w:rFonts w:ascii="Times New Roman" w:hAnsi="Times New Roman" w:cs="Times New Roman"/>
           <w:b/>
@@ -3220,7 +3053,8 @@
           <w:sz w:val="24"/>
           <w:szCs w:val="32"/>
         </w:rPr>
-      </w:pPr>
+        <w:t>HARD</w:t>
+      </w:r>
       <w:r>
         <w:rPr>
           <w:rFonts w:ascii="Times New Roman" w:hAnsi="Times New Roman" w:cs="Times New Roman"/>
@@ -3229,7 +3063,7 @@
           <w:sz w:val="24"/>
           <w:szCs w:val="32"/>
         </w:rPr>
-        <w:t xml:space="preserve">Completed up to </w:t>
+        <w:t xml:space="preserve"> (</w:t>
       </w:r>
       <w:r>
         <w:rPr>
@@ -3239,7 +3073,7 @@
           <w:sz w:val="24"/>
           <w:szCs w:val="32"/>
         </w:rPr>
-        <w:t>HARD</w:t>
+        <w:t xml:space="preserve">14 </w:t>
       </w:r>
       <w:r>
         <w:rPr>
@@ -3249,7 +3083,7 @@
           <w:sz w:val="24"/>
           <w:szCs w:val="32"/>
         </w:rPr>
-        <w:t xml:space="preserve"> (</w:t>
+        <w:t>points</w:t>
       </w:r>
       <w:r>
         <w:rPr>
@@ -3259,57 +3093,7 @@
           <w:sz w:val="24"/>
           <w:szCs w:val="32"/>
         </w:rPr>
-        <w:t>1</w:t>
-      </w:r>
-      <w:r>
-        <w:rPr>
-          <w:rFonts w:ascii="Times New Roman" w:hAnsi="Times New Roman" w:cs="Times New Roman"/>
-          <w:b/>
-          <w:bCs/>
-          <w:sz w:val="24"/>
-          <w:szCs w:val="32"/>
-        </w:rPr>
-        <w:t>4</w:t>
-      </w:r>
-      <w:r>
-        <w:rPr>
-          <w:rFonts w:ascii="Times New Roman" w:hAnsi="Times New Roman" w:cs="Times New Roman"/>
-          <w:b/>
-          <w:bCs/>
-          <w:sz w:val="24"/>
-          <w:szCs w:val="32"/>
-        </w:rPr>
-        <w:t xml:space="preserve"> </w:t>
-      </w:r>
-      <w:r>
-        <w:rPr>
-          <w:rFonts w:ascii="Times New Roman" w:hAnsi="Times New Roman" w:cs="Times New Roman"/>
-          <w:b/>
-          <w:bCs/>
-          <w:sz w:val="24"/>
-          <w:szCs w:val="32"/>
-        </w:rPr>
-        <w:t>points</w:t>
-      </w:r>
-      <w:r>
-        <w:rPr>
-          <w:rFonts w:ascii="Times New Roman" w:hAnsi="Times New Roman" w:cs="Times New Roman"/>
-          <w:b/>
-          <w:bCs/>
-          <w:sz w:val="24"/>
-          <w:szCs w:val="32"/>
-        </w:rPr>
-        <w:t xml:space="preserve">, running total: </w:t>
-      </w:r>
-      <w:r>
-        <w:rPr>
-          <w:rFonts w:ascii="Times New Roman" w:hAnsi="Times New Roman" w:cs="Times New Roman"/>
-          <w:b/>
-          <w:bCs/>
-          <w:sz w:val="24"/>
-          <w:szCs w:val="32"/>
-        </w:rPr>
-        <w:t>52</w:t>
+        <w:t>, running total: 52</w:t>
       </w:r>
       <w:r>
         <w:rPr>
@@ -3492,6 +3276,7 @@
       <w:r>
         <w:rPr>
           <w:rFonts w:ascii="Times New Roman" w:hAnsi="Times New Roman" w:cs="Times New Roman"/>
+          <w:noProof/>
         </w:rPr>
         <w:drawing>
           <wp:inline distT="0" distB="0" distL="0" distR="0" wp14:anchorId="378BCE79" wp14:editId="3C56D64D">
@@ -3542,13 +3327,7 @@
         <w:rPr>
           <w:rFonts w:ascii="Times New Roman" w:hAnsi="Times New Roman" w:cs="Times New Roman"/>
         </w:rPr>
-        <w:t>The radius of an asteroid is randomly selected from a range of floats. Its mass is simply its volume.</w:t>
-      </w:r>
-      <w:r>
-        <w:rPr>
-          <w:rFonts w:ascii="Times New Roman" w:hAnsi="Times New Roman" w:cs="Times New Roman"/>
-        </w:rPr>
-        <w:t xml:space="preserve"> </w:t>
+        <w:t xml:space="preserve">The radius of an asteroid is randomly selected from a range of floats. Its mass is simply its volume. </w:t>
       </w:r>
       <w:r>
         <w:rPr>
@@ -3588,6 +3367,7 @@
           <w:rFonts w:ascii="Times New Roman" w:hAnsi="Times New Roman" w:cs="Times New Roman"/>
           <w:b/>
           <w:bCs/>
+          <w:noProof/>
           <w:sz w:val="28"/>
           <w:szCs w:val="36"/>
         </w:rPr>
@@ -3659,6 +3439,7 @@
           <w:rFonts w:ascii="Times New Roman" w:hAnsi="Times New Roman" w:cs="Times New Roman"/>
           <w:b/>
           <w:bCs/>
+          <w:noProof/>
           <w:sz w:val="28"/>
           <w:szCs w:val="36"/>
         </w:rPr>
@@ -3718,6 +3499,7 @@
       <w:r>
         <w:rPr>
           <w:rFonts w:ascii="Times New Roman" w:hAnsi="Times New Roman" w:cs="Times New Roman"/>
+          <w:noProof/>
         </w:rPr>
         <w:lastRenderedPageBreak/>
         <w:drawing>
@@ -4225,13 +4007,7 @@
         <w:rPr>
           <w:rFonts w:ascii="Times New Roman" w:hAnsi="Times New Roman" w:cs="Times New Roman"/>
         </w:rPr>
-        <w:t xml:space="preserve">. </w:t>
-      </w:r>
-      <w:r>
-        <w:rPr>
-          <w:rFonts w:ascii="Times New Roman" w:hAnsi="Times New Roman" w:cs="Times New Roman"/>
-        </w:rPr>
-        <w:t>This ensures that bullet textures are always facing the camera.</w:t>
+        <w:t>. This ensures that bullet textures are always facing the camera.</w:t>
       </w:r>
     </w:p>
     <w:p>
@@ -4356,57 +4132,7 @@
           <w:szCs w:val="19"/>
           <w:lang w:bidi="ar-SA"/>
         </w:rPr>
-        <w:t xml:space="preserve">&gt;, </w:t>
-      </w:r>
-      <w:r>
-        <w:rPr>
-          <w:rFonts w:ascii="Consolas" w:hAnsi="Consolas" w:cs="Consolas"/>
-          <w:color w:val="000000"/>
-          <w:sz w:val="19"/>
-          <w:szCs w:val="19"/>
-          <w:lang w:bidi="ar-SA"/>
-        </w:rPr>
-        <w:t>7</w:t>
-      </w:r>
-      <w:r>
-        <w:rPr>
-          <w:rFonts w:ascii="Consolas" w:hAnsi="Consolas" w:cs="Consolas"/>
-          <w:color w:val="000000"/>
-          <w:sz w:val="19"/>
-          <w:szCs w:val="19"/>
-          <w:lang w:bidi="ar-SA"/>
-        </w:rPr>
-        <w:t xml:space="preserve">&gt;, </w:t>
-      </w:r>
-      <w:r>
-        <w:rPr>
-          <w:rFonts w:ascii="Consolas" w:hAnsi="Consolas" w:cs="Consolas"/>
-          <w:color w:val="000000"/>
-          <w:sz w:val="19"/>
-          <w:szCs w:val="19"/>
-          <w:lang w:bidi="ar-SA"/>
-        </w:rPr>
-        <w:t>5</w:t>
-      </w:r>
-      <w:r>
-        <w:rPr>
-          <w:rFonts w:ascii="Consolas" w:hAnsi="Consolas" w:cs="Consolas"/>
-          <w:color w:val="000000"/>
-          <w:sz w:val="19"/>
-          <w:szCs w:val="19"/>
-          <w:lang w:bidi="ar-SA"/>
-        </w:rPr>
-        <w:t>&gt;</w:t>
-      </w:r>
-      <w:r>
-        <w:rPr>
-          <w:rFonts w:ascii="Consolas" w:hAnsi="Consolas" w:cs="Consolas"/>
-          <w:color w:val="000000"/>
-          <w:sz w:val="19"/>
-          <w:szCs w:val="19"/>
-          <w:lang w:bidi="ar-SA"/>
-        </w:rPr>
-        <w:t xml:space="preserve"> </w:t>
+        <w:t xml:space="preserve">&gt;, 7&gt;, 5&gt; </w:t>
       </w:r>
       <w:r>
         <w:rPr>
@@ -5621,7 +5347,13 @@
           <w:szCs w:val="19"/>
           <w:lang w:bidi="ar-SA"/>
         </w:rPr>
-        <w:t>Transparent</w:t>
+        <w:t>Transparent::draw()</w:t>
+      </w:r>
+      <w:r>
+        <w:rPr>
+          <w:rFonts w:ascii="Times New Roman" w:hAnsi="Times New Roman" w:cs="Times New Roman"/>
+        </w:rPr>
+        <w:t xml:space="preserve"> and </w:t>
       </w:r>
       <w:r>
         <w:rPr>
@@ -5631,14 +5363,9 @@
           <w:szCs w:val="19"/>
           <w:lang w:bidi="ar-SA"/>
         </w:rPr>
-        <w:t>::draw()</w:t>
-      </w:r>
-      <w:r>
-        <w:rPr>
-          <w:rFonts w:ascii="Times New Roman" w:hAnsi="Times New Roman" w:cs="Times New Roman"/>
-        </w:rPr>
-        <w:t xml:space="preserve"> and </w:t>
-      </w:r>
+        <w:t>Transparent::</w:t>
+      </w:r>
+      <w:proofErr w:type="spellStart"/>
       <w:r>
         <w:rPr>
           <w:rFonts w:ascii="Consolas" w:hAnsi="Consolas" w:cs="Consolas"/>
@@ -5647,8 +5374,9 @@
           <w:szCs w:val="19"/>
           <w:lang w:bidi="ar-SA"/>
         </w:rPr>
-        <w:t>Transparent</w:t>
-      </w:r>
+        <w:t>getPosition</w:t>
+      </w:r>
+      <w:proofErr w:type="spellEnd"/>
       <w:r>
         <w:rPr>
           <w:rFonts w:ascii="Consolas" w:hAnsi="Consolas" w:cs="Consolas"/>
@@ -5657,9 +5385,14 @@
           <w:szCs w:val="19"/>
           <w:lang w:bidi="ar-SA"/>
         </w:rPr>
-        <w:t>::</w:t>
-      </w:r>
-      <w:proofErr w:type="spellStart"/>
+        <w:t>()</w:t>
+      </w:r>
+      <w:r>
+        <w:rPr>
+          <w:rFonts w:ascii="Times New Roman" w:hAnsi="Times New Roman" w:cs="Times New Roman"/>
+        </w:rPr>
+        <w:t xml:space="preserve"> must be overridden. All transparent object drawing is handled by the static </w:t>
+      </w:r>
       <w:r>
         <w:rPr>
           <w:rFonts w:ascii="Consolas" w:hAnsi="Consolas" w:cs="Consolas"/>
@@ -5668,9 +5401,9 @@
           <w:szCs w:val="19"/>
           <w:lang w:bidi="ar-SA"/>
         </w:rPr>
-        <w:t>getPosition</w:t>
-      </w:r>
-      <w:proofErr w:type="spellEnd"/>
+        <w:t>Transparent::</w:t>
+      </w:r>
+      <w:proofErr w:type="spellStart"/>
       <w:r>
         <w:rPr>
           <w:rFonts w:ascii="Consolas" w:hAnsi="Consolas" w:cs="Consolas"/>
@@ -5679,14 +5412,9 @@
           <w:szCs w:val="19"/>
           <w:lang w:bidi="ar-SA"/>
         </w:rPr>
-        <w:t>()</w:t>
-      </w:r>
-      <w:r>
-        <w:rPr>
-          <w:rFonts w:ascii="Times New Roman" w:hAnsi="Times New Roman" w:cs="Times New Roman"/>
-        </w:rPr>
-        <w:t xml:space="preserve"> must be overridden. All transparent object drawing is handled by the static </w:t>
-      </w:r>
+        <w:t>drawAll</w:t>
+      </w:r>
+      <w:proofErr w:type="spellEnd"/>
       <w:r>
         <w:rPr>
           <w:rFonts w:ascii="Consolas" w:hAnsi="Consolas" w:cs="Consolas"/>
@@ -5695,7 +5423,13 @@
           <w:szCs w:val="19"/>
           <w:lang w:bidi="ar-SA"/>
         </w:rPr>
-        <w:t>Transparent</w:t>
+        <w:t xml:space="preserve">() </w:t>
+      </w:r>
+      <w:r>
+        <w:rPr>
+          <w:rFonts w:ascii="Times New Roman" w:hAnsi="Times New Roman" w:cs="Times New Roman"/>
+        </w:rPr>
+        <w:t xml:space="preserve">method. Whenever a transparent object is created, it is added to a static vector in the </w:t>
       </w:r>
       <w:r>
         <w:rPr>
@@ -5705,9 +5439,14 @@
           <w:szCs w:val="19"/>
           <w:lang w:bidi="ar-SA"/>
         </w:rPr>
-        <w:t>::</w:t>
-      </w:r>
-      <w:proofErr w:type="spellStart"/>
+        <w:t>Transparent</w:t>
+      </w:r>
+      <w:r>
+        <w:rPr>
+          <w:rFonts w:ascii="Times New Roman" w:hAnsi="Times New Roman" w:cs="Times New Roman"/>
+        </w:rPr>
+        <w:t xml:space="preserve"> class. Before drawing, that vector is sorted using </w:t>
+      </w:r>
       <w:r>
         <w:rPr>
           <w:rFonts w:ascii="Consolas" w:hAnsi="Consolas" w:cs="Consolas"/>
@@ -5716,92 +5455,13 @@
           <w:szCs w:val="19"/>
           <w:lang w:bidi="ar-SA"/>
         </w:rPr>
-        <w:t>drawAll</w:t>
-      </w:r>
-      <w:proofErr w:type="spellEnd"/>
-      <w:r>
-        <w:rPr>
-          <w:rFonts w:ascii="Consolas" w:hAnsi="Consolas" w:cs="Consolas"/>
-          <w:color w:val="000000"/>
-          <w:sz w:val="19"/>
-          <w:szCs w:val="19"/>
-          <w:lang w:bidi="ar-SA"/>
-        </w:rPr>
-        <w:t xml:space="preserve">() </w:t>
-      </w:r>
-      <w:r>
-        <w:rPr>
-          <w:rFonts w:ascii="Times New Roman" w:hAnsi="Times New Roman" w:cs="Times New Roman"/>
-        </w:rPr>
-        <w:t xml:space="preserve">method. Whenever a transparent object is created, it is added to a static vector in the </w:t>
-      </w:r>
-      <w:r>
-        <w:rPr>
-          <w:rFonts w:ascii="Consolas" w:hAnsi="Consolas" w:cs="Consolas"/>
-          <w:color w:val="000000"/>
-          <w:sz w:val="19"/>
-          <w:szCs w:val="19"/>
-          <w:lang w:bidi="ar-SA"/>
-        </w:rPr>
-        <w:t>Transparent</w:t>
-      </w:r>
-      <w:r>
-        <w:rPr>
-          <w:rFonts w:ascii="Times New Roman" w:hAnsi="Times New Roman" w:cs="Times New Roman"/>
-        </w:rPr>
-        <w:t xml:space="preserve"> class. Before drawing, that vector is sorted using </w:t>
-      </w:r>
-      <w:r>
-        <w:rPr>
-          <w:rFonts w:ascii="Consolas" w:hAnsi="Consolas" w:cs="Consolas"/>
-          <w:color w:val="000000"/>
-          <w:sz w:val="19"/>
-          <w:szCs w:val="19"/>
-          <w:lang w:bidi="ar-SA"/>
-        </w:rPr>
-        <w:t>std</w:t>
-      </w:r>
-      <w:r>
-        <w:rPr>
-          <w:rFonts w:ascii="Consolas" w:hAnsi="Consolas" w:cs="Consolas"/>
-          <w:color w:val="000000"/>
-          <w:sz w:val="19"/>
-          <w:szCs w:val="19"/>
-          <w:lang w:bidi="ar-SA"/>
-        </w:rPr>
-        <w:t>::</w:t>
-      </w:r>
-      <w:r>
-        <w:rPr>
-          <w:rFonts w:ascii="Consolas" w:hAnsi="Consolas" w:cs="Consolas"/>
-          <w:color w:val="000000"/>
-          <w:sz w:val="19"/>
-          <w:szCs w:val="19"/>
-          <w:lang w:bidi="ar-SA"/>
-        </w:rPr>
-        <w:t>sort</w:t>
-      </w:r>
-      <w:r>
-        <w:rPr>
-          <w:rFonts w:ascii="Consolas" w:hAnsi="Consolas" w:cs="Consolas"/>
-          <w:color w:val="000000"/>
-          <w:sz w:val="19"/>
-          <w:szCs w:val="19"/>
-          <w:lang w:bidi="ar-SA"/>
-        </w:rPr>
-        <w:t>()</w:t>
-      </w:r>
-      <w:r>
-        <w:rPr>
-          <w:rFonts w:ascii="Times New Roman" w:hAnsi="Times New Roman" w:cs="Times New Roman"/>
-        </w:rPr>
-        <w:t xml:space="preserve"> </w:t>
-      </w:r>
-      <w:r>
-        <w:rPr>
-          <w:rFonts w:ascii="Times New Roman" w:hAnsi="Times New Roman" w:cs="Times New Roman"/>
-        </w:rPr>
-        <w:t xml:space="preserve"> in descending order of distance from the camera using a lambda comparator.</w:t>
+        <w:t>std::sort()</w:t>
+      </w:r>
+      <w:r>
+        <w:rPr>
+          <w:rFonts w:ascii="Times New Roman" w:hAnsi="Times New Roman" w:cs="Times New Roman"/>
+        </w:rPr>
+        <w:t xml:space="preserve">  in descending order of distance from the camera using a lambda comparator.</w:t>
       </w:r>
     </w:p>
     <w:p>
@@ -5853,8 +5513,112 @@
           <w:szCs w:val="36"/>
         </w:rPr>
         <w:lastRenderedPageBreak/>
-        <w:t>EXPLOSIONS</w:t>
-      </w:r>
+        <w:t>EXPLOSIONS:</w:t>
+      </w:r>
+    </w:p>
+    <w:p>
+      <w:pPr>
+        <w:pStyle w:val="NoSpacing"/>
+        <w:spacing w:after="120"/>
+        <w:rPr>
+          <w:rFonts w:ascii="Times New Roman" w:hAnsi="Times New Roman" w:cs="Times New Roman"/>
+        </w:rPr>
+      </w:pPr>
+      <w:r>
+        <w:rPr>
+          <w:rFonts w:ascii="Times New Roman" w:hAnsi="Times New Roman" w:cs="Times New Roman"/>
+        </w:rPr>
+        <w:t>Not implemented. I have no time!</w:t>
+      </w:r>
+      <w:r>
+        <w:rPr>
+          <w:rFonts w:ascii="Times New Roman" w:hAnsi="Times New Roman" w:cs="Times New Roman"/>
+        </w:rPr>
+        <w:t xml:space="preserve"> Look how much </w:t>
+      </w:r>
+      <w:r>
+        <w:rPr>
+          <w:rFonts w:ascii="Times New Roman" w:hAnsi="Times New Roman" w:cs="Times New Roman"/>
+        </w:rPr>
+        <w:t>I have</w:t>
+      </w:r>
+      <w:r>
+        <w:rPr>
+          <w:rFonts w:ascii="Times New Roman" w:hAnsi="Times New Roman" w:cs="Times New Roman"/>
+        </w:rPr>
+        <w:t xml:space="preserve"> already procrastinated writing a nice report …</w:t>
+      </w:r>
+    </w:p>
+    <w:p>
+      <w:pPr>
+        <w:pStyle w:val="NoSpacing"/>
+        <w:spacing w:after="120"/>
+        <w:rPr>
+          <w:rFonts w:ascii="Times New Roman" w:hAnsi="Times New Roman" w:cs="Times New Roman"/>
+        </w:rPr>
+      </w:pPr>
+    </w:p>
+    <w:p>
+      <w:pPr>
+        <w:pStyle w:val="NoSpacing"/>
+        <w:spacing w:after="120"/>
+        <w:rPr>
+          <w:rFonts w:ascii="Times New Roman" w:hAnsi="Times New Roman" w:cs="Times New Roman"/>
+        </w:rPr>
+      </w:pPr>
+      <w:r>
+        <w:rPr>
+          <w:rFonts w:ascii="Times New Roman" w:hAnsi="Times New Roman" w:cs="Times New Roman"/>
+        </w:rPr>
+        <w:t>Explosion texture map source:</w:t>
+      </w:r>
+    </w:p>
+    <w:p>
+      <w:pPr>
+        <w:pStyle w:val="NoSpacing"/>
+        <w:spacing w:after="120"/>
+        <w:rPr>
+          <w:rFonts w:ascii="Times New Roman" w:hAnsi="Times New Roman" w:cs="Times New Roman"/>
+        </w:rPr>
+      </w:pPr>
+      <w:hyperlink r:id="rId15" w:history="1">
+        <w:r>
+          <w:rPr>
+            <w:rStyle w:val="Hyperlink"/>
+            <w:rFonts w:ascii="Times New Roman" w:hAnsi="Times New Roman" w:cs="Times New Roman"/>
+          </w:rPr>
+          <w:t>https://www.nicepng.com/ourpic/u2q8y3r5i1t4w7q8_explosion-texture-png-explosion-texture-png-emoji-african/</w:t>
+        </w:r>
+      </w:hyperlink>
+    </w:p>
+    <w:p>
+      <w:pPr>
+        <w:pStyle w:val="NoSpacing"/>
+        <w:spacing w:after="120"/>
+        <w:rPr>
+          <w:rFonts w:ascii="Times New Roman" w:hAnsi="Times New Roman" w:cs="Times New Roman"/>
+        </w:rPr>
+      </w:pPr>
+    </w:p>
+    <w:p>
+      <w:pPr>
+        <w:rPr>
+          <w:rFonts w:ascii="Times New Roman" w:hAnsi="Times New Roman" w:cs="Times New Roman"/>
+        </w:rPr>
+      </w:pPr>
+      <w:r>
+        <w:rPr>
+          <w:rFonts w:ascii="Times New Roman" w:hAnsi="Times New Roman" w:cs="Times New Roman"/>
+        </w:rPr>
+        <w:br w:type="page"/>
+      </w:r>
+    </w:p>
+    <w:p>
+      <w:pPr>
+        <w:rPr>
+          <w:rFonts w:ascii="Times New Roman" w:hAnsi="Times New Roman" w:cs="Times New Roman"/>
+        </w:rPr>
+      </w:pPr>
       <w:r>
         <w:rPr>
           <w:rFonts w:ascii="Times New Roman" w:hAnsi="Times New Roman" w:cs="Times New Roman"/>
@@ -5863,81 +5627,8 @@
           <w:sz w:val="28"/>
           <w:szCs w:val="36"/>
         </w:rPr>
-        <w:t>:</w:t>
-      </w:r>
-    </w:p>
-    <w:p>
-      <w:pPr>
-        <w:pStyle w:val="NoSpacing"/>
-        <w:spacing w:after="120"/>
-        <w:rPr>
-          <w:rFonts w:ascii="Times New Roman" w:hAnsi="Times New Roman" w:cs="Times New Roman"/>
-        </w:rPr>
-      </w:pPr>
-      <w:r>
-        <w:rPr>
-          <w:rFonts w:ascii="Times New Roman" w:hAnsi="Times New Roman" w:cs="Times New Roman"/>
-        </w:rPr>
-        <w:t>Not implemented. I have no time!</w:t>
-      </w:r>
-      <w:r>
-        <w:rPr>
-          <w:rFonts w:ascii="Times New Roman" w:hAnsi="Times New Roman" w:cs="Times New Roman"/>
-        </w:rPr>
-        <w:t xml:space="preserve"> Look how much </w:t>
-      </w:r>
-      <w:r>
-        <w:rPr>
-          <w:rFonts w:ascii="Times New Roman" w:hAnsi="Times New Roman" w:cs="Times New Roman"/>
-        </w:rPr>
-        <w:t>I have</w:t>
-      </w:r>
-      <w:r>
-        <w:rPr>
-          <w:rFonts w:ascii="Times New Roman" w:hAnsi="Times New Roman" w:cs="Times New Roman"/>
-        </w:rPr>
-        <w:t xml:space="preserve"> already procrastinated writing a nice report …</w:t>
-      </w:r>
-    </w:p>
-    <w:p>
-      <w:pPr>
-        <w:rPr>
-          <w:rFonts w:ascii="Times New Roman" w:hAnsi="Times New Roman" w:cs="Times New Roman"/>
-        </w:rPr>
-      </w:pPr>
-      <w:r>
-        <w:rPr>
-          <w:rFonts w:ascii="Times New Roman" w:hAnsi="Times New Roman" w:cs="Times New Roman"/>
-        </w:rPr>
-        <w:br w:type="page"/>
-      </w:r>
-    </w:p>
-    <w:p>
-      <w:pPr>
-        <w:rPr>
-          <w:rFonts w:ascii="Times New Roman" w:hAnsi="Times New Roman" w:cs="Times New Roman"/>
-        </w:rPr>
-      </w:pPr>
-      <w:r>
-        <w:rPr>
-          <w:rFonts w:ascii="Times New Roman" w:hAnsi="Times New Roman" w:cs="Times New Roman"/>
-          <w:b/>
-          <w:bCs/>
-          <w:sz w:val="28"/>
-          <w:szCs w:val="36"/>
-        </w:rPr>
         <w:lastRenderedPageBreak/>
-        <w:t>CAMERA AND SHIP MOVEMENT</w:t>
-      </w:r>
-      <w:r>
-        <w:rPr>
-          <w:rFonts w:ascii="Times New Roman" w:hAnsi="Times New Roman" w:cs="Times New Roman"/>
-          <w:b/>
-          <w:bCs/>
-          <w:sz w:val="28"/>
-          <w:szCs w:val="36"/>
-        </w:rPr>
-        <w:t>:</w:t>
+        <w:t>CAMERA AND SHIP MOVEMENT:</w:t>
       </w:r>
     </w:p>
     <w:p>
@@ -5990,7 +5681,7 @@
           <w:sz w:val="24"/>
           <w:szCs w:val="32"/>
         </w:rPr>
-        <w:t>1</w:t>
+        <w:t xml:space="preserve">18 </w:t>
       </w:r>
       <w:r>
         <w:rPr>
@@ -6000,7 +5691,7 @@
           <w:sz w:val="24"/>
           <w:szCs w:val="32"/>
         </w:rPr>
-        <w:t>8</w:t>
+        <w:t>points</w:t>
       </w:r>
       <w:r>
         <w:rPr>
@@ -6010,7 +5701,7 @@
           <w:sz w:val="24"/>
           <w:szCs w:val="32"/>
         </w:rPr>
-        <w:t xml:space="preserve"> </w:t>
+        <w:t>, running total: 88</w:t>
       </w:r>
       <w:r>
         <w:rPr>
@@ -6020,36 +5711,6 @@
           <w:sz w:val="24"/>
           <w:szCs w:val="32"/>
         </w:rPr>
-        <w:t>points</w:t>
-      </w:r>
-      <w:r>
-        <w:rPr>
-          <w:rFonts w:ascii="Times New Roman" w:hAnsi="Times New Roman" w:cs="Times New Roman"/>
-          <w:b/>
-          <w:bCs/>
-          <w:sz w:val="24"/>
-          <w:szCs w:val="32"/>
-        </w:rPr>
-        <w:t xml:space="preserve">, running total: </w:t>
-      </w:r>
-      <w:r>
-        <w:rPr>
-          <w:rFonts w:ascii="Times New Roman" w:hAnsi="Times New Roman" w:cs="Times New Roman"/>
-          <w:b/>
-          <w:bCs/>
-          <w:sz w:val="24"/>
-          <w:szCs w:val="32"/>
-        </w:rPr>
-        <w:t>88</w:t>
-      </w:r>
-      <w:r>
-        <w:rPr>
-          <w:rFonts w:ascii="Times New Roman" w:hAnsi="Times New Roman" w:cs="Times New Roman"/>
-          <w:b/>
-          <w:bCs/>
-          <w:sz w:val="24"/>
-          <w:szCs w:val="32"/>
-        </w:rPr>
         <w:t>)</w:t>
       </w:r>
     </w:p>
@@ -6118,6 +5779,7 @@
       <w:r>
         <w:rPr>
           <w:rFonts w:ascii="Times New Roman" w:hAnsi="Times New Roman" w:cs="Times New Roman"/>
+          <w:noProof/>
         </w:rPr>
         <w:drawing>
           <wp:inline distT="0" distB="0" distL="0" distR="0" wp14:anchorId="5E731641" wp14:editId="793E3C3C">
@@ -6135,7 +5797,7 @@
                     <pic:cNvPicPr/>
                   </pic:nvPicPr>
                   <pic:blipFill>
-                    <a:blip r:embed="rId15"/>
+                    <a:blip r:embed="rId16"/>
                     <a:stretch>
                       <a:fillRect/>
                     </a:stretch>
@@ -6229,6 +5891,7 @@
       <w:r>
         <w:rPr>
           <w:rFonts w:ascii="Times New Roman" w:hAnsi="Times New Roman" w:cs="Times New Roman"/>
+          <w:noProof/>
         </w:rPr>
         <w:drawing>
           <wp:inline distT="0" distB="0" distL="0" distR="0" wp14:anchorId="66C730DD" wp14:editId="05F36973">
@@ -6246,7 +5909,7 @@
                     <pic:cNvPicPr/>
                   </pic:nvPicPr>
                   <pic:blipFill>
-                    <a:blip r:embed="rId16"/>
+                    <a:blip r:embed="rId17"/>
                     <a:stretch>
                       <a:fillRect/>
                     </a:stretch>

</xml_diff>